<commit_message>
Skyline: Fix invariant DOCX and HTML files for 5 tutorials
</commit_message>
<xml_diff>
--- a/pwiz_tools/Skyline/Documentation/Tutorials/MS1Filtering/ja/invariantDraft.docx
+++ b/pwiz_tools/Skyline/Documentation/Tutorials/MS1Filtering/ja/invariantDraft.docx
@@ -1,6 +1,6 @@
 
 <file path=word/document.xml><?xml version="1.0" encoding="utf-8"?>
-<w:document xmlns:wpc="http://schemas.microsoft.com/office/word/2010/wordprocessingCanvas" xmlns:cx="http://schemas.microsoft.com/office/drawing/2014/chartex" xmlns:cx1="http://schemas.microsoft.com/office/drawing/2015/9/8/chartex" xmlns:cx2="http://schemas.microsoft.com/office/drawing/2015/10/21/chartex" xmlns:cx3="http://schemas.microsoft.com/office/drawing/2016/5/9/chartex" xmlns:cx4="http://schemas.microsoft.com/office/drawing/2016/5/10/chartex" xmlns:cx5="http://schemas.microsoft.com/office/drawing/2016/5/11/chartex" xmlns:cx6="http://schemas.microsoft.com/office/drawing/2016/5/12/chartex" xmlns:cx7="http://schemas.microsoft.com/office/drawing/2016/5/13/chartex" xmlns:cx8="http://schemas.microsoft.com/office/drawing/2016/5/14/chartex" xmlns:mc="http://schemas.openxmlformats.org/markup-compatibility/2006" xmlns:aink="http://schemas.microsoft.com/office/drawing/2016/ink" xmlns:am3d="http://schemas.microsoft.com/office/drawing/2017/model3d" xmlns:o="urn:schemas-microsoft-com:office:office" xmlns:oel="http://schemas.microsoft.com/office/2019/extlst" xmlns:r="http://schemas.openxmlformats.org/officeDocument/2006/relationships" xmlns:m="http://schemas.openxmlformats.org/officeDocument/2006/math" xmlns:v="urn:schemas-microsoft-com:vml" xmlns:wp14="http://schemas.microsoft.com/office/word/2010/wordprocessingDrawing" xmlns:wp="http://schemas.openxmlformats.org/drawingml/2006/wordprocessingDrawing" xmlns:w10="urn:schemas-microsoft-com:office:word" xmlns:w="http://schemas.openxmlformats.org/wordprocessingml/2006/main" xmlns:w14="http://schemas.microsoft.com/office/word/2010/wordml" xmlns:w15="http://schemas.microsoft.com/office/word/2012/wordml" xmlns:w16cex="http://schemas.microsoft.com/office/word/2018/wordml/cex" xmlns:w16cid="http://schemas.microsoft.com/office/word/2016/wordml/cid" xmlns:w16="http://schemas.microsoft.com/office/word/2018/wordml" xmlns:w16du="http://schemas.microsoft.com/office/word/2023/wordml/word16du" xmlns:w16sdtdh="http://schemas.microsoft.com/office/word/2020/wordml/sdtdatahash" xmlns:w16se="http://schemas.microsoft.com/office/word/2015/wordml/symex" xmlns:wpg="http://schemas.microsoft.com/office/word/2010/wordprocessingGroup" xmlns:wpi="http://schemas.microsoft.com/office/word/2010/wordprocessingInk" xmlns:wne="http://schemas.microsoft.com/office/word/2006/wordml" xmlns:wps="http://schemas.microsoft.com/office/word/2010/wordprocessingShape" mc:Ignorable="w14 w15 w16se w16cid w16 w16cex w16sdtdh w16du wp14">
+<w:document xmlns:wpc="http://schemas.microsoft.com/office/word/2010/wordprocessingCanvas" xmlns:cx="http://schemas.microsoft.com/office/drawing/2014/chartex" xmlns:cx1="http://schemas.microsoft.com/office/drawing/2015/9/8/chartex" xmlns:cx2="http://schemas.microsoft.com/office/drawing/2015/10/21/chartex" xmlns:cx3="http://schemas.microsoft.com/office/drawing/2016/5/9/chartex" xmlns:cx4="http://schemas.microsoft.com/office/drawing/2016/5/10/chartex" xmlns:cx5="http://schemas.microsoft.com/office/drawing/2016/5/11/chartex" xmlns:cx6="http://schemas.microsoft.com/office/drawing/2016/5/12/chartex" xmlns:cx7="http://schemas.microsoft.com/office/drawing/2016/5/13/chartex" xmlns:cx8="http://schemas.microsoft.com/office/drawing/2016/5/14/chartex" xmlns:mc="http://schemas.openxmlformats.org/markup-compatibility/2006" xmlns:aink="http://schemas.microsoft.com/office/drawing/2016/ink" xmlns:am3d="http://schemas.microsoft.com/office/drawing/2017/model3d" xmlns:o="urn:schemas-microsoft-com:office:office" xmlns:oel="http://schemas.microsoft.com/office/2019/extlst" xmlns:r="http://schemas.openxmlformats.org/officeDocument/2006/relationships" xmlns:m="http://schemas.openxmlformats.org/officeDocument/2006/math" xmlns:v="urn:schemas-microsoft-com:vml" xmlns:wp14="http://schemas.microsoft.com/office/word/2010/wordprocessingDrawing" xmlns:wp="http://schemas.openxmlformats.org/drawingml/2006/wordprocessingDrawing" xmlns:w10="urn:schemas-microsoft-com:office:word" xmlns:w="http://schemas.openxmlformats.org/wordprocessingml/2006/main" xmlns:w14="http://schemas.microsoft.com/office/word/2010/wordml" xmlns:w15="http://schemas.microsoft.com/office/word/2012/wordml" xmlns:w16cex="http://schemas.microsoft.com/office/word/2018/wordml/cex" xmlns:w16cid="http://schemas.microsoft.com/office/word/2016/wordml/cid" xmlns:w16="http://schemas.microsoft.com/office/word/2018/wordml" xmlns:w16sdtdh="http://schemas.microsoft.com/office/word/2020/wordml/sdtdatahash" xmlns:w16se="http://schemas.microsoft.com/office/word/2015/wordml/symex" xmlns:wpg="http://schemas.microsoft.com/office/word/2010/wordprocessingGroup" xmlns:wpi="http://schemas.microsoft.com/office/word/2010/wordprocessingInk" xmlns:wne="http://schemas.microsoft.com/office/word/2006/wordml" xmlns:wps="http://schemas.microsoft.com/office/word/2010/wordprocessingShape" mc:Ignorable="w14 w15 w16se w16cid w16 w16cex w16sdtdh wp14">
   <w:body>
     <w:p>
       <w:pPr>
@@ -413,7 +413,7 @@
           <w:rPr>
             <w:rStyle w:val="Hyperlink"/>
           </w:rPr>
-          <w:t>https://skyline.ms/tutorials/MS1Filtering_2.zip</w:t>
+          <w:t>https://skyline.ms/tutorials/MS1Filtering-22_2.zip</w:t>
         </w:r>
       </w:hyperlink>
     </w:p>
@@ -512,7 +512,7 @@
           <w:noProof/>
         </w:rPr>
         <w:drawing>
-          <wp:inline distT="0" distB="0" distL="0" distR="0" wp14:anchorId="6769F66F" wp14:editId="671FF117">
+          <wp:inline distT="0" distB="0" distL="0" distR="0" wp14:anchorId="2AE123AB" wp14:editId="1A2216D0">
             <wp:extent cx="1790700" cy="1790700"/>
             <wp:effectExtent l="0" t="0" r="0" b="0"/>
             <wp:docPr id="14" name="Picture 14"/>
@@ -650,7 +650,7 @@
           <w:noProof/>
         </w:rPr>
         <w:drawing>
-          <wp:inline distT="0" distB="0" distL="0" distR="0" wp14:anchorId="4F70E75B" wp14:editId="39686C65">
+          <wp:inline distT="0" distB="0" distL="0" distR="0" wp14:anchorId="28D1EC2D" wp14:editId="185E402F">
             <wp:extent cx="1724025" cy="1209675"/>
             <wp:effectExtent l="0" t="0" r="9525" b="9525"/>
             <wp:docPr id="15" name="Picture 15"/>
@@ -698,7 +698,7 @@
           <w:noProof/>
         </w:rPr>
         <w:drawing>
-          <wp:inline distT="0" distB="0" distL="0" distR="0" wp14:anchorId="76132C77" wp14:editId="589DBFE6">
+          <wp:inline distT="0" distB="0" distL="0" distR="0" wp14:anchorId="72D109A3" wp14:editId="586BA5C1">
             <wp:extent cx="304800" cy="238125"/>
             <wp:effectExtent l="0" t="0" r="0" b="9525"/>
             <wp:docPr id="16" name="Picture 16"/>
@@ -773,6 +773,7 @@
     </w:p>
     <w:p>
       <w:r>
+        <w:lastRenderedPageBreak/>
         <w:t>D</w:t>
       </w:r>
       <w:r>
@@ -933,10 +934,10 @@
           <w:noProof/>
         </w:rPr>
         <w:drawing>
-          <wp:inline distT="0" distB="0" distL="0" distR="0" wp14:anchorId="36D7BF56" wp14:editId="0DD4057C">
-            <wp:extent cx="3848100" cy="5514975"/>
-            <wp:effectExtent l="0" t="0" r="0" b="9525"/>
-            <wp:docPr id="17" name="Picture 17"/>
+          <wp:inline distT="0" distB="0" distL="0" distR="0" wp14:anchorId="073A64C5" wp14:editId="365165D5">
+            <wp:extent cx="4572000" cy="5250779"/>
+            <wp:effectExtent l="0" t="0" r="0" b="7620"/>
+            <wp:docPr id="6" name="Picture 6" descr="Graphical user interface, text, application&#10;&#10;Description automatically generated"/>
             <wp:cNvGraphicFramePr>
               <a:graphicFrameLocks xmlns:a="http://schemas.openxmlformats.org/drawingml/2006/main" noChangeAspect="1"/>
             </wp:cNvGraphicFramePr>
@@ -944,7 +945,7 @@
               <a:graphicData uri="http://schemas.openxmlformats.org/drawingml/2006/picture">
                 <pic:pic xmlns:pic="http://schemas.openxmlformats.org/drawingml/2006/picture">
                   <pic:nvPicPr>
-                    <pic:cNvPr id="1" name=""/>
+                    <pic:cNvPr id="6" name="Picture 6" descr="Graphical user interface, text, application&#10;&#10;Description automatically generated"/>
                     <pic:cNvPicPr/>
                   </pic:nvPicPr>
                   <pic:blipFill>
@@ -956,7 +957,7 @@
                   <pic:spPr>
                     <a:xfrm>
                       <a:off x="0" y="0"/>
-                      <a:ext cx="3848100" cy="5514975"/>
+                      <a:ext cx="4572000" cy="5250779"/>
                     </a:xfrm>
                     <a:prstGeom prst="rect">
                       <a:avLst/>
@@ -1024,7 +1025,11 @@
         <w:t xml:space="preserve"> you will use in this tutorial</w:t>
       </w:r>
       <w:r>
-        <w:t xml:space="preserve"> have been reduced to the minimum information necessary to complete </w:t>
+        <w:t xml:space="preserve"> have been </w:t>
+      </w:r>
+      <w:r>
+        <w:lastRenderedPageBreak/>
+        <w:t xml:space="preserve">reduced to the minimum information necessary to complete </w:t>
       </w:r>
       <w:r>
         <w:t xml:space="preserve">the </w:t>
@@ -1118,10 +1123,10 @@
           <w:noProof/>
         </w:rPr>
         <w:drawing>
-          <wp:inline distT="0" distB="0" distL="0" distR="0" wp14:anchorId="19E32537" wp14:editId="3A17672D">
-            <wp:extent cx="3848100" cy="5514975"/>
-            <wp:effectExtent l="0" t="0" r="0" b="9525"/>
-            <wp:docPr id="19" name="Picture 19"/>
+          <wp:inline distT="0" distB="0" distL="0" distR="0" wp14:anchorId="6F00BA6F" wp14:editId="38BE4805">
+            <wp:extent cx="4572000" cy="5250779"/>
+            <wp:effectExtent l="0" t="0" r="0" b="7620"/>
+            <wp:docPr id="7" name="Picture 7" descr="Graphical user interface, text, application, email&#10;&#10;Description automatically generated"/>
             <wp:cNvGraphicFramePr>
               <a:graphicFrameLocks xmlns:a="http://schemas.openxmlformats.org/drawingml/2006/main" noChangeAspect="1"/>
             </wp:cNvGraphicFramePr>
@@ -1129,7 +1134,7 @@
               <a:graphicData uri="http://schemas.openxmlformats.org/drawingml/2006/picture">
                 <pic:pic xmlns:pic="http://schemas.openxmlformats.org/drawingml/2006/picture">
                   <pic:nvPicPr>
-                    <pic:cNvPr id="1" name=""/>
+                    <pic:cNvPr id="7" name="Picture 7" descr="Graphical user interface, text, application, email&#10;&#10;Description automatically generated"/>
                     <pic:cNvPicPr/>
                   </pic:nvPicPr>
                   <pic:blipFill>
@@ -1141,7 +1146,7 @@
                   <pic:spPr>
                     <a:xfrm>
                       <a:off x="0" y="0"/>
-                      <a:ext cx="3848100" cy="5514975"/>
+                      <a:ext cx="4572000" cy="5250779"/>
                     </a:xfrm>
                     <a:prstGeom prst="rect">
                       <a:avLst/>
@@ -1216,6 +1221,7 @@
         <w:spacing w:after="0"/>
       </w:pPr>
       <w:r>
+        <w:lastRenderedPageBreak/>
         <w:t>The non-redundant library “MS1FilteringTutorial</w:t>
       </w:r>
       <w:r>
@@ -1248,7 +1254,7 @@
           <w:noProof/>
         </w:rPr>
         <w:drawing>
-          <wp:inline distT="0" distB="0" distL="0" distR="0" wp14:anchorId="2EDE0C08" wp14:editId="17804ADA">
+          <wp:inline distT="0" distB="0" distL="0" distR="0" wp14:anchorId="0190399E" wp14:editId="14FF1068">
             <wp:extent cx="5534025" cy="428625"/>
             <wp:effectExtent l="0" t="0" r="9525" b="9525"/>
             <wp:docPr id="1" name="Picture 1"/>
@@ -1311,6 +1317,7 @@
         <w:keepNext/>
       </w:pPr>
       <w:r>
+        <w:lastRenderedPageBreak/>
         <w:t xml:space="preserve">When library building has completed, Skyline will present the </w:t>
       </w:r>
       <w:r>
@@ -1332,10 +1339,10 @@
           <w:noProof/>
         </w:rPr>
         <w:drawing>
-          <wp:inline distT="0" distB="0" distL="0" distR="0" wp14:anchorId="2FC44CA9" wp14:editId="18BDC378">
-            <wp:extent cx="3848100" cy="5514975"/>
-            <wp:effectExtent l="0" t="0" r="0" b="9525"/>
-            <wp:docPr id="20" name="Picture 20"/>
+          <wp:inline distT="0" distB="0" distL="0" distR="0" wp14:anchorId="491AEA28" wp14:editId="3FA7367F">
+            <wp:extent cx="4572000" cy="5250779"/>
+            <wp:effectExtent l="0" t="0" r="0" b="7620"/>
+            <wp:docPr id="12" name="Picture 12" descr="Graphical user interface, text, application, email&#10;&#10;Description automatically generated"/>
             <wp:cNvGraphicFramePr>
               <a:graphicFrameLocks xmlns:a="http://schemas.openxmlformats.org/drawingml/2006/main" noChangeAspect="1"/>
             </wp:cNvGraphicFramePr>
@@ -1343,7 +1350,7 @@
               <a:graphicData uri="http://schemas.openxmlformats.org/drawingml/2006/picture">
                 <pic:pic xmlns:pic="http://schemas.openxmlformats.org/drawingml/2006/picture">
                   <pic:nvPicPr>
-                    <pic:cNvPr id="1" name=""/>
+                    <pic:cNvPr id="12" name="Picture 12" descr="Graphical user interface, text, application, email&#10;&#10;Description automatically generated"/>
                     <pic:cNvPicPr/>
                   </pic:nvPicPr>
                   <pic:blipFill>
@@ -1355,7 +1362,7 @@
                   <pic:spPr>
                     <a:xfrm>
                       <a:off x="0" y="0"/>
-                      <a:ext cx="3848100" cy="5514975"/>
+                      <a:ext cx="4572000" cy="5250779"/>
                     </a:xfrm>
                     <a:prstGeom prst="rect">
                       <a:avLst/>
@@ -1408,6 +1415,7 @@
         <w:keepNext/>
       </w:pPr>
       <w:r>
+        <w:lastRenderedPageBreak/>
         <w:t>A form should appear asking you how to handle the prefix shared by the two WIFF files:</w:t>
       </w:r>
     </w:p>
@@ -1417,7 +1425,7 @@
           <w:noProof/>
         </w:rPr>
         <w:drawing>
-          <wp:inline distT="0" distB="0" distL="0" distR="0" wp14:anchorId="43007E6D" wp14:editId="04FEFF68">
+          <wp:inline distT="0" distB="0" distL="0" distR="0" wp14:anchorId="20D60653" wp14:editId="4DBD5EE4">
             <wp:extent cx="2886075" cy="4086225"/>
             <wp:effectExtent l="0" t="0" r="9525" b="9525"/>
             <wp:docPr id="21" name="Picture 21"/>
@@ -1496,6 +1504,7 @@
         <w:keepNext/>
       </w:pPr>
       <w:r>
+        <w:lastRenderedPageBreak/>
         <w:t>For this tutorial, you only need the ‘Phospho (ST)’, ‘Phospho (Y)’ and ‘Oxidation (M)’ modifications.  Check them in the list, and the wizard should look like this:</w:t>
       </w:r>
     </w:p>
@@ -1505,10 +1514,10 @@
           <w:noProof/>
         </w:rPr>
         <w:drawing>
-          <wp:inline distT="0" distB="0" distL="0" distR="0" wp14:anchorId="4598EA29" wp14:editId="165BF546">
-            <wp:extent cx="3848100" cy="5514975"/>
-            <wp:effectExtent l="0" t="0" r="0" b="9525"/>
-            <wp:docPr id="22" name="Picture 22"/>
+          <wp:inline distT="0" distB="0" distL="0" distR="0" wp14:anchorId="10C399A7" wp14:editId="3799DE55">
+            <wp:extent cx="4572000" cy="5250779"/>
+            <wp:effectExtent l="0" t="0" r="0" b="7620"/>
+            <wp:docPr id="13" name="Picture 13" descr="Graphical user interface, text&#10;&#10;Description automatically generated"/>
             <wp:cNvGraphicFramePr>
               <a:graphicFrameLocks xmlns:a="http://schemas.openxmlformats.org/drawingml/2006/main" noChangeAspect="1"/>
             </wp:cNvGraphicFramePr>
@@ -1516,7 +1525,7 @@
               <a:graphicData uri="http://schemas.openxmlformats.org/drawingml/2006/picture">
                 <pic:pic xmlns:pic="http://schemas.openxmlformats.org/drawingml/2006/picture">
                   <pic:nvPicPr>
-                    <pic:cNvPr id="1" name=""/>
+                    <pic:cNvPr id="13" name="Picture 13" descr="Graphical user interface, text&#10;&#10;Description automatically generated"/>
                     <pic:cNvPicPr/>
                   </pic:nvPicPr>
                   <pic:blipFill>
@@ -1528,7 +1537,7 @@
                   <pic:spPr>
                     <a:xfrm>
                       <a:off x="0" y="0"/>
-                      <a:ext cx="3848100" cy="5514975"/>
+                      <a:ext cx="4572000" cy="5250779"/>
                     </a:xfrm>
                     <a:prstGeom prst="rect">
                       <a:avLst/>
@@ -1613,6 +1622,7 @@
         <w:keepNext/>
       </w:pPr>
       <w:r>
+        <w:lastRenderedPageBreak/>
         <w:t>All of the other fields in this page should default to values you can use for this tutorial, leaving the wizard looking like</w:t>
       </w:r>
       <w:r>
@@ -1628,10 +1638,10 @@
           <w:noProof/>
         </w:rPr>
         <w:drawing>
-          <wp:inline distT="0" distB="0" distL="0" distR="0" wp14:anchorId="60DD31C1" wp14:editId="20CAA337">
-            <wp:extent cx="3848100" cy="5514975"/>
-            <wp:effectExtent l="0" t="0" r="0" b="9525"/>
-            <wp:docPr id="23" name="Picture 23"/>
+          <wp:inline distT="0" distB="0" distL="0" distR="0" wp14:anchorId="0D32C108" wp14:editId="7FCC2F3B">
+            <wp:extent cx="4572000" cy="5250779"/>
+            <wp:effectExtent l="0" t="0" r="0" b="7620"/>
+            <wp:docPr id="10" name="Picture 10" descr="Graphical user interface, application, Word&#10;&#10;Description automatically generated"/>
             <wp:cNvGraphicFramePr>
               <a:graphicFrameLocks xmlns:a="http://schemas.openxmlformats.org/drawingml/2006/main" noChangeAspect="1"/>
             </wp:cNvGraphicFramePr>
@@ -1639,7 +1649,7 @@
               <a:graphicData uri="http://schemas.openxmlformats.org/drawingml/2006/picture">
                 <pic:pic xmlns:pic="http://schemas.openxmlformats.org/drawingml/2006/picture">
                   <pic:nvPicPr>
-                    <pic:cNvPr id="1" name=""/>
+                    <pic:cNvPr id="10" name="Picture 10" descr="Graphical user interface, application, Word&#10;&#10;Description automatically generated"/>
                     <pic:cNvPicPr/>
                   </pic:nvPicPr>
                   <pic:blipFill>
@@ -1651,7 +1661,7 @@
                   <pic:spPr>
                     <a:xfrm>
                       <a:off x="0" y="0"/>
-                      <a:ext cx="3848100" cy="5514975"/>
+                      <a:ext cx="4572000" cy="5250779"/>
                     </a:xfrm>
                     <a:prstGeom prst="rect">
                       <a:avLst/>
@@ -1807,7 +1817,7 @@
         <w:tblLook w:val="04A0" w:firstRow="1" w:lastRow="0" w:firstColumn="1" w:lastColumn="0" w:noHBand="0" w:noVBand="1"/>
       </w:tblPr>
       <w:tblGrid>
-        <w:gridCol w:w="8990"/>
+        <w:gridCol w:w="9216"/>
       </w:tblGrid>
       <w:tr>
         <w:tc>
@@ -1819,6 +1829,7 @@
               <w:spacing w:after="0"/>
             </w:pPr>
             <w:r>
+              <w:lastRenderedPageBreak/>
               <w:t xml:space="preserve">Note:  By checking the </w:t>
             </w:r>
             <w:r>
@@ -1852,7 +1863,7 @@
           <w:noProof/>
         </w:rPr>
         <w:drawing>
-          <wp:inline distT="0" distB="0" distL="0" distR="0" wp14:anchorId="18E43040" wp14:editId="051BD4BB">
+          <wp:inline distT="0" distB="0" distL="0" distR="0" wp14:anchorId="2544B926" wp14:editId="587FB6C1">
             <wp:extent cx="5133975" cy="3609975"/>
             <wp:effectExtent l="0" t="0" r="9525" b="9525"/>
             <wp:docPr id="36" name="Picture 2"/>
@@ -1920,7 +1931,7 @@
           <w:noProof/>
         </w:rPr>
         <w:drawing>
-          <wp:inline distT="0" distB="0" distL="0" distR="0" wp14:anchorId="17BCB65E" wp14:editId="3DAD02F9">
+          <wp:inline distT="0" distB="0" distL="0" distR="0" wp14:anchorId="3692DCAF" wp14:editId="3B2905DC">
             <wp:extent cx="3838575" cy="2676525"/>
             <wp:effectExtent l="0" t="0" r="9525" b="9525"/>
             <wp:docPr id="37" name="Picture 37"/>
@@ -1971,6 +1982,7 @@
     </w:p>
     <w:p>
       <w:r>
+        <w:lastRenderedPageBreak/>
         <w:t xml:space="preserve">In the </w:t>
       </w:r>
       <w:r>
@@ -2090,7 +2102,13 @@
         </w:numPr>
       </w:pPr>
       <w:r>
-        <w:t>Select the ‘12_proteins.062011.fasta’ file in the MS1Filtering folder you created for this tutorial.</w:t>
+        <w:t>Select the ‘1</w:t>
+      </w:r>
+      <w:r>
+        <w:t>1</w:t>
+      </w:r>
+      <w:r>
+        <w:t>_proteins.062011.fasta’ file in the MS1Filtering folder you created for this tutorial.</w:t>
       </w:r>
     </w:p>
     <w:p>
@@ -2128,6 +2146,7 @@
         <w:keepNext/>
       </w:pPr>
       <w:r>
+        <w:lastRenderedPageBreak/>
         <w:t>The wizard should now look like</w:t>
       </w:r>
       <w:r>
@@ -2143,10 +2162,10 @@
           <w:noProof/>
         </w:rPr>
         <w:drawing>
-          <wp:inline distT="0" distB="0" distL="0" distR="0" wp14:anchorId="3157E798" wp14:editId="145C8398">
-            <wp:extent cx="3848100" cy="5514975"/>
-            <wp:effectExtent l="0" t="0" r="0" b="9525"/>
-            <wp:docPr id="24" name="Picture 24"/>
+          <wp:inline distT="0" distB="0" distL="0" distR="0" wp14:anchorId="473F6D3E" wp14:editId="665565F7">
+            <wp:extent cx="4572000" cy="5250779"/>
+            <wp:effectExtent l="0" t="0" r="0" b="7620"/>
+            <wp:docPr id="17" name="Picture 17" descr="Text&#10;&#10;Description automatically generated"/>
             <wp:cNvGraphicFramePr>
               <a:graphicFrameLocks xmlns:a="http://schemas.openxmlformats.org/drawingml/2006/main" noChangeAspect="1"/>
             </wp:cNvGraphicFramePr>
@@ -2154,7 +2173,7 @@
               <a:graphicData uri="http://schemas.openxmlformats.org/drawingml/2006/picture">
                 <pic:pic xmlns:pic="http://schemas.openxmlformats.org/drawingml/2006/picture">
                   <pic:nvPicPr>
-                    <pic:cNvPr id="1" name=""/>
+                    <pic:cNvPr id="17" name="Picture 17" descr="Text&#10;&#10;Description automatically generated"/>
                     <pic:cNvPicPr/>
                   </pic:nvPicPr>
                   <pic:blipFill>
@@ -2166,7 +2185,7 @@
                   <pic:spPr>
                     <a:xfrm>
                       <a:off x="0" y="0"/>
-                      <a:ext cx="3848100" cy="5514975"/>
+                      <a:ext cx="4572000" cy="5250779"/>
                     </a:xfrm>
                     <a:prstGeom prst="rect">
                       <a:avLst/>
@@ -2202,15 +2221,16 @@
     </w:p>
     <w:p>
       <w:r>
-        <w:t>Skyline will add targets for all of the peptides from the FASTA file with matching spectra in the peptide search results which you imported, and then begin importing the two WIFF files and extracting chromatograms from them.</w:t>
-      </w:r>
-    </w:p>
-    <w:p>
-      <w:pPr>
-        <w:keepNext/>
-      </w:pPr>
-      <w:r>
-        <w:t>You should see a progress graph like this:</w:t>
+        <w:t xml:space="preserve">Skyline will </w:t>
+      </w:r>
+      <w:r>
+        <w:t xml:space="preserve">insilico digest the 11 proteins in this file and propose adding the 50 peptides and 51 peptide-charge state precursors </w:t>
+      </w:r>
+      <w:r>
+        <w:t>from the FASTA file with matching spectra in the peptide search results which you imported</w:t>
+      </w:r>
+      <w:r>
+        <w:t>.</w:t>
       </w:r>
     </w:p>
     <w:p>
@@ -2218,11 +2238,12 @@
         <w:rPr>
           <w:noProof/>
         </w:rPr>
+        <w:lastRenderedPageBreak/>
         <w:drawing>
-          <wp:inline distT="0" distB="0" distL="0" distR="0" wp14:anchorId="3C311BBC" wp14:editId="4301DA02">
-            <wp:extent cx="5943600" cy="3375660"/>
-            <wp:effectExtent l="0" t="0" r="0" b="0"/>
-            <wp:docPr id="27" name="Picture 27"/>
+          <wp:inline distT="0" distB="0" distL="0" distR="0" wp14:anchorId="3271C8EE" wp14:editId="263CED65">
+            <wp:extent cx="4848225" cy="4362450"/>
+            <wp:effectExtent l="0" t="0" r="9525" b="0"/>
+            <wp:docPr id="1153239282" name="Picture 1" descr="A screenshot of a computer screen&#10;&#10;Description automatically generated"/>
             <wp:cNvGraphicFramePr>
               <a:graphicFrameLocks xmlns:a="http://schemas.openxmlformats.org/drawingml/2006/main" noChangeAspect="1"/>
             </wp:cNvGraphicFramePr>
@@ -2230,7 +2251,7 @@
               <a:graphicData uri="http://schemas.openxmlformats.org/drawingml/2006/picture">
                 <pic:pic xmlns:pic="http://schemas.openxmlformats.org/drawingml/2006/picture">
                   <pic:nvPicPr>
-                    <pic:cNvPr id="1" name=""/>
+                    <pic:cNvPr id="1153239282" name="Picture 1" descr="A screenshot of a computer screen&#10;&#10;Description automatically generated"/>
                     <pic:cNvPicPr/>
                   </pic:nvPicPr>
                   <pic:blipFill>
@@ -2242,7 +2263,7 @@
                   <pic:spPr>
                     <a:xfrm>
                       <a:off x="0" y="0"/>
-                      <a:ext cx="5943600" cy="3375660"/>
+                      <a:ext cx="4848225" cy="4362450"/>
                     </a:xfrm>
                     <a:prstGeom prst="rect">
                       <a:avLst/>
@@ -2256,76 +2277,43 @@
       </w:r>
     </w:p>
     <w:p>
-      <w:r>
-        <w:t>Once the import has completed, first have an in-depth look at the spectral library you created before inspecting the chromatogram data.</w:t>
-      </w:r>
-    </w:p>
-    <w:p>
-      <w:pPr>
-        <w:pStyle w:val="Heading2"/>
-      </w:pPr>
-      <w:r>
-        <w:t>Verifying Library Retention Time Information</w:t>
-      </w:r>
-    </w:p>
-    <w:p>
-      <w:r>
-        <w:t>Anytime you are building a spectral library for MS1 Filtering from the results of a peptide search pipeline</w:t>
-      </w:r>
-      <w:r>
-        <w:t>,</w:t>
-      </w:r>
-      <w:r>
-        <w:t xml:space="preserve"> with which you have not already done this, you should be sure that the resulting library contains the necessary retention time information to support the Skyline features explained below.   </w:t>
-      </w:r>
-      <w:r>
-        <w:t xml:space="preserve">One benefit of using the </w:t>
-      </w:r>
-      <w:r>
-        <w:rPr>
-          <w:b/>
-        </w:rPr>
-        <w:t>Import Peptide Search</w:t>
-      </w:r>
-      <w:r>
-        <w:t xml:space="preserve"> wizard is that it will inform you early when your library is lacking necessary information</w:t>
-      </w:r>
-      <w:r>
-        <w:t>.</w:t>
-      </w:r>
-    </w:p>
-    <w:p>
-      <w:r>
-        <w:t>To verify that the library you just created contains the retention time information for MS1 Filtering peak picking and peak annotation, perform the following steps:</w:t>
-      </w:r>
-    </w:p>
-    <w:p>
-      <w:pPr>
+      <w:pPr>
+        <w:pStyle w:val="ListParagraph"/>
         <w:numPr>
           <w:ilvl w:val="0"/>
-          <w:numId w:val="18"/>
+          <w:numId w:val="21"/>
         </w:numPr>
       </w:pPr>
       <w:r>
-        <w:t xml:space="preserve">On the </w:t>
-      </w:r>
-      <w:r>
-        <w:rPr>
-          <w:b/>
-        </w:rPr>
-        <w:t>View</w:t>
-      </w:r>
-      <w:r>
-        <w:t xml:space="preserve"> menu, click </w:t>
-      </w:r>
-      <w:r>
-        <w:rPr>
-          <w:b/>
-        </w:rPr>
-        <w:t>Spectral Libraries</w:t>
-      </w:r>
-      <w:r>
-        <w:t>.</w:t>
+        <w:t xml:space="preserve">Click the </w:t>
+      </w:r>
+      <w:r>
+        <w:rPr>
+          <w:b/>
+          <w:bCs/>
+        </w:rPr>
+        <w:t>OK</w:t>
+      </w:r>
+      <w:r>
+        <w:t xml:space="preserve"> button in the </w:t>
+      </w:r>
+      <w:r>
+        <w:rPr>
+          <w:b/>
+          <w:bCs/>
+        </w:rPr>
+        <w:t>Associate Proteins</w:t>
+      </w:r>
+      <w:r>
+        <w:t xml:space="preserve"> form.</w:t>
+      </w:r>
+    </w:p>
+    <w:p>
+      <w:r>
+        <w:t>Skyline will</w:t>
+      </w:r>
+      <w:r>
+        <w:t xml:space="preserve"> begin importing the two WIFF files and extracting chromatograms from them.</w:t>
       </w:r>
     </w:p>
     <w:p>
@@ -2333,28 +2321,8 @@
         <w:keepNext/>
       </w:pPr>
       <w:r>
-        <w:t xml:space="preserve">Skyline will again offer to </w:t>
-      </w:r>
-      <w:r>
-        <w:t>use</w:t>
-      </w:r>
-      <w:r>
-        <w:t xml:space="preserve"> the modifications it detects in the library which you chose not to add </w:t>
-      </w:r>
-      <w:r>
-        <w:t xml:space="preserve">to your document </w:t>
-      </w:r>
-      <w:r>
-        <w:t xml:space="preserve">during the </w:t>
-      </w:r>
-      <w:r>
-        <w:rPr>
-          <w:b/>
-        </w:rPr>
-        <w:t>Import Peptide Search</w:t>
-      </w:r>
-      <w:r>
-        <w:t xml:space="preserve"> wizard.</w:t>
+        <w:lastRenderedPageBreak/>
+        <w:t>You should see a progress graph like this:</w:t>
       </w:r>
     </w:p>
     <w:p>
@@ -2363,10 +2331,10 @@
           <w:noProof/>
         </w:rPr>
         <w:drawing>
-          <wp:inline distT="0" distB="0" distL="0" distR="0" wp14:anchorId="391548FB" wp14:editId="009D9F40">
-            <wp:extent cx="3914775" cy="3981450"/>
-            <wp:effectExtent l="0" t="0" r="9525" b="0"/>
-            <wp:docPr id="28" name="Picture 28"/>
+          <wp:inline distT="0" distB="0" distL="0" distR="0" wp14:anchorId="1D85FA1C" wp14:editId="37D8D3F9">
+            <wp:extent cx="5943600" cy="3375660"/>
+            <wp:effectExtent l="0" t="0" r="0" b="0"/>
+            <wp:docPr id="27" name="Picture 27"/>
             <wp:cNvGraphicFramePr>
               <a:graphicFrameLocks xmlns:a="http://schemas.openxmlformats.org/drawingml/2006/main" noChangeAspect="1"/>
             </wp:cNvGraphicFramePr>
@@ -2386,7 +2354,7 @@
                   <pic:spPr>
                     <a:xfrm>
                       <a:off x="0" y="0"/>
-                      <a:ext cx="3914775" cy="3981450"/>
+                      <a:ext cx="5943600" cy="3375660"/>
                     </a:xfrm>
                     <a:prstGeom prst="rect">
                       <a:avLst/>
@@ -2401,46 +2369,75 @@
     </w:p>
     <w:p>
       <w:r>
-        <w:t xml:space="preserve">Choosing to use them now in the </w:t>
-      </w:r>
-      <w:r>
-        <w:rPr>
-          <w:b/>
-        </w:rPr>
-        <w:t>Spectral Library Explorer</w:t>
-      </w:r>
-      <w:r>
-        <w:t xml:space="preserve"> will not add them to the current document unless you use the </w:t>
-      </w:r>
-      <w:r>
-        <w:rPr>
-          <w:b/>
-        </w:rPr>
-        <w:t>Spectral Library Explorer</w:t>
-      </w:r>
-      <w:r>
-        <w:t xml:space="preserve"> to add peptides that use these modifications to your document.  However, these modifications are not important to this tutorial.  You can continue without them by doing the following:</w:t>
-      </w:r>
-    </w:p>
-    <w:p>
-      <w:pPr>
-        <w:pStyle w:val="ListParagraph"/>
+        <w:t>Once the import has completed, first have an in-depth look at the spectral library you created before inspecting the chromatogram data.</w:t>
+      </w:r>
+    </w:p>
+    <w:p>
+      <w:pPr>
+        <w:pStyle w:val="Heading2"/>
+      </w:pPr>
+      <w:r>
+        <w:t>Verifying Library Retention Time Information</w:t>
+      </w:r>
+    </w:p>
+    <w:p>
+      <w:r>
+        <w:t>Anytime you are building a spectral library for MS1 Filtering from the results of a peptide search pipeline</w:t>
+      </w:r>
+      <w:r>
+        <w:t>,</w:t>
+      </w:r>
+      <w:r>
+        <w:t xml:space="preserve"> with which you have not already done this, you should be sure that the resulting library contains the necessary retention time information to support the Skyline features explained below.   </w:t>
+      </w:r>
+      <w:r>
+        <w:t xml:space="preserve">One benefit of using the </w:t>
+      </w:r>
+      <w:r>
+        <w:rPr>
+          <w:b/>
+        </w:rPr>
+        <w:t>Import Peptide Search</w:t>
+      </w:r>
+      <w:r>
+        <w:t xml:space="preserve"> wizard is that it will inform you early when your library is lacking necessary information</w:t>
+      </w:r>
+      <w:r>
+        <w:t>.</w:t>
+      </w:r>
+    </w:p>
+    <w:p>
+      <w:r>
+        <w:t>To verify that the library you just created contains the retention time information for MS1 Filtering peak picking and peak annotation, perform the following steps:</w:t>
+      </w:r>
+    </w:p>
+    <w:p>
+      <w:pPr>
         <w:numPr>
           <w:ilvl w:val="0"/>
           <w:numId w:val="18"/>
         </w:numPr>
       </w:pPr>
       <w:r>
-        <w:t xml:space="preserve">Click the </w:t>
-      </w:r>
-      <w:r>
-        <w:rPr>
-          <w:b/>
-        </w:rPr>
-        <w:t>OK</w:t>
-      </w:r>
-      <w:r>
-        <w:t xml:space="preserve"> button.</w:t>
+        <w:t xml:space="preserve">On the </w:t>
+      </w:r>
+      <w:r>
+        <w:rPr>
+          <w:b/>
+        </w:rPr>
+        <w:t>View</w:t>
+      </w:r>
+      <w:r>
+        <w:t xml:space="preserve"> menu, click </w:t>
+      </w:r>
+      <w:r>
+        <w:rPr>
+          <w:b/>
+        </w:rPr>
+        <w:t>Spectral Libraries</w:t>
+      </w:r>
+      <w:r>
+        <w:t>.</w:t>
       </w:r>
     </w:p>
     <w:p>
@@ -2448,39 +2445,41 @@
         <w:keepNext/>
       </w:pPr>
       <w:r>
-        <w:t xml:space="preserve">The </w:t>
-      </w:r>
-      <w:r>
-        <w:rPr>
-          <w:b/>
-        </w:rPr>
-        <w:t>Spectral Library Explorer</w:t>
-      </w:r>
-      <w:r>
-        <w:t xml:space="preserve"> will appear, looking something like</w:t>
-      </w:r>
-      <w:r>
-        <w:t xml:space="preserve"> this</w:t>
-      </w:r>
-      <w:r>
-        <w:t>:</w:t>
-      </w:r>
-    </w:p>
-    <w:p>
-      <w:pPr>
+        <w:lastRenderedPageBreak/>
+        <w:t xml:space="preserve">Skyline will again offer to </w:t>
+      </w:r>
+      <w:r>
+        <w:t>use</w:t>
+      </w:r>
+      <w:r>
+        <w:t xml:space="preserve"> the modifications it detects in the library which you chose not to add </w:t>
+      </w:r>
+      <w:r>
+        <w:t xml:space="preserve">to your document </w:t>
+      </w:r>
+      <w:r>
+        <w:t xml:space="preserve">during the </w:t>
+      </w:r>
+      <w:r>
+        <w:rPr>
+          <w:b/>
+        </w:rPr>
+        <w:t>Import Peptide Search</w:t>
+      </w:r>
+      <w:r>
+        <w:t xml:space="preserve"> wizard.</w:t>
+      </w:r>
+    </w:p>
+    <w:p>
+      <w:r>
         <w:rPr>
           <w:noProof/>
         </w:rPr>
-      </w:pPr>
-      <w:r>
-        <w:rPr>
-          <w:noProof/>
-        </w:rPr>
         <w:drawing>
-          <wp:inline distT="0" distB="0" distL="0" distR="0" wp14:anchorId="39F31A77" wp14:editId="3E4B1442">
-            <wp:extent cx="5943600" cy="3561715"/>
-            <wp:effectExtent l="0" t="0" r="0" b="635"/>
-            <wp:docPr id="32" name="Picture 32"/>
+          <wp:inline distT="0" distB="0" distL="0" distR="0" wp14:anchorId="1448BC18" wp14:editId="4564A6E1">
+            <wp:extent cx="3914775" cy="3981450"/>
+            <wp:effectExtent l="0" t="0" r="9525" b="0"/>
+            <wp:docPr id="28" name="Picture 28"/>
             <wp:cNvGraphicFramePr>
               <a:graphicFrameLocks xmlns:a="http://schemas.openxmlformats.org/drawingml/2006/main" noChangeAspect="1"/>
             </wp:cNvGraphicFramePr>
@@ -2500,7 +2499,7 @@
                   <pic:spPr>
                     <a:xfrm>
                       <a:off x="0" y="0"/>
-                      <a:ext cx="5943600" cy="3561715"/>
+                      <a:ext cx="3914775" cy="3981450"/>
                     </a:xfrm>
                     <a:prstGeom prst="rect">
                       <a:avLst/>
@@ -2515,12 +2514,147 @@
     </w:p>
     <w:p>
       <w:r>
+        <w:t xml:space="preserve">Choosing to use them now in the </w:t>
+      </w:r>
+      <w:r>
+        <w:rPr>
+          <w:b/>
+        </w:rPr>
+        <w:t>Spectral Library Explorer</w:t>
+      </w:r>
+      <w:r>
+        <w:t xml:space="preserve"> will not add them to the current document unless you use the </w:t>
+      </w:r>
+      <w:r>
+        <w:rPr>
+          <w:b/>
+        </w:rPr>
+        <w:t>Spectral Library Explorer</w:t>
+      </w:r>
+      <w:r>
+        <w:t xml:space="preserve"> to add peptides that use these modifications to your document.  However, these modifications are not important to this tutorial.  You can continue without them by doing the following:</w:t>
+      </w:r>
+    </w:p>
+    <w:p>
+      <w:pPr>
+        <w:pStyle w:val="ListParagraph"/>
+        <w:numPr>
+          <w:ilvl w:val="0"/>
+          <w:numId w:val="18"/>
+        </w:numPr>
+      </w:pPr>
+      <w:r>
+        <w:t xml:space="preserve">Click the </w:t>
+      </w:r>
+      <w:r>
+        <w:rPr>
+          <w:b/>
+        </w:rPr>
+        <w:t>OK</w:t>
+      </w:r>
+      <w:r>
+        <w:t xml:space="preserve"> button.</w:t>
+      </w:r>
+    </w:p>
+    <w:p>
+      <w:pPr>
+        <w:keepNext/>
+      </w:pPr>
+      <w:r>
+        <w:lastRenderedPageBreak/>
+        <w:t xml:space="preserve">The </w:t>
+      </w:r>
+      <w:r>
+        <w:rPr>
+          <w:b/>
+        </w:rPr>
+        <w:t>Spectral Library Explorer</w:t>
+      </w:r>
+      <w:r>
+        <w:t xml:space="preserve"> will appear, looking something like</w:t>
+      </w:r>
+      <w:r>
+        <w:t xml:space="preserve"> this</w:t>
+      </w:r>
+      <w:r>
+        <w:t>:</w:t>
+      </w:r>
+    </w:p>
+    <w:p>
+      <w:pPr>
+        <w:rPr>
+          <w:noProof/>
+        </w:rPr>
+      </w:pPr>
+      <w:r>
+        <w:rPr>
+          <w:noProof/>
+        </w:rPr>
+        <w:drawing>
+          <wp:inline distT="0" distB="0" distL="0" distR="0" wp14:anchorId="0F7FAC02" wp14:editId="76169FE4">
+            <wp:extent cx="5943600" cy="3388360"/>
+            <wp:effectExtent l="0" t="0" r="0" b="2540"/>
+            <wp:docPr id="1827135058" name="Picture 1" descr="A screenshot of a computer&#10;&#10;Description automatically generated with medium confidence"/>
+            <wp:cNvGraphicFramePr>
+              <a:graphicFrameLocks xmlns:a="http://schemas.openxmlformats.org/drawingml/2006/main" noChangeAspect="1"/>
+            </wp:cNvGraphicFramePr>
+            <a:graphic xmlns:a="http://schemas.openxmlformats.org/drawingml/2006/main">
+              <a:graphicData uri="http://schemas.openxmlformats.org/drawingml/2006/picture">
+                <pic:pic xmlns:pic="http://schemas.openxmlformats.org/drawingml/2006/picture">
+                  <pic:nvPicPr>
+                    <pic:cNvPr id="1827135058" name="Picture 1" descr="A screenshot of a computer&#10;&#10;Description automatically generated with medium confidence"/>
+                    <pic:cNvPicPr/>
+                  </pic:nvPicPr>
+                  <pic:blipFill>
+                    <a:blip r:embed="rId26"/>
+                    <a:stretch>
+                      <a:fillRect/>
+                    </a:stretch>
+                  </pic:blipFill>
+                  <pic:spPr>
+                    <a:xfrm>
+                      <a:off x="0" y="0"/>
+                      <a:ext cx="5943600" cy="3388360"/>
+                    </a:xfrm>
+                    <a:prstGeom prst="rect">
+                      <a:avLst/>
+                    </a:prstGeom>
+                  </pic:spPr>
+                </pic:pic>
+              </a:graphicData>
+            </a:graphic>
+          </wp:inline>
+        </w:drawing>
+      </w:r>
+    </w:p>
+    <w:p>
+      <w:r>
         <w:t>In the peptide list, the peptides without an icon to the left of the sequence text are ones that contain any of the modifications you just chose not to use.</w:t>
       </w:r>
     </w:p>
     <w:p>
       <w:r>
-        <w:t xml:space="preserve">Below the spectrum graph, you can see the text “File: 100803_005b_MCF7_TiTip3.wiff” and “RT: 35.21”.  The “RT” value tells you that retention time information is present, and the “File” value tells you that it is correctly associated with the files you </w:t>
+        <w:t xml:space="preserve">Below the spectrum graph, you can see the text “File: </w:t>
+      </w:r>
+      <w:bookmarkStart w:id="0" w:name="OLE_LINK1"/>
+      <w:bookmarkStart w:id="1" w:name="OLE_LINK2"/>
+      <w:r>
+        <w:t>100803_005b_MCF7_TiTip3.wiff</w:t>
+      </w:r>
+      <w:bookmarkEnd w:id="0"/>
+      <w:bookmarkEnd w:id="1"/>
+      <w:r>
+        <w:t xml:space="preserve">” and “RT: </w:t>
+      </w:r>
+      <w:bookmarkStart w:id="2" w:name="OLE_LINK3"/>
+      <w:bookmarkStart w:id="3" w:name="OLE_LINK4"/>
+      <w:r>
+        <w:t>35.21</w:t>
+      </w:r>
+      <w:bookmarkEnd w:id="2"/>
+      <w:bookmarkEnd w:id="3"/>
+      <w:r>
+        <w:t xml:space="preserve">”.  The “RT” value tells you that retention time information is present, and the “File” value tells you that it is correctly associated with the files you </w:t>
       </w:r>
       <w:r>
         <w:t>have</w:t>
@@ -2552,7 +2686,7 @@
       <w:r>
         <w:t xml:space="preserve">  For Mascot .dat files specifically, you are encourage to consult the “</w:t>
       </w:r>
-      <w:hyperlink r:id="rId26" w:history="1">
+      <w:hyperlink r:id="rId27" w:history="1">
         <w:r>
           <w:rPr>
             <w:rStyle w:val="Hyperlink"/>
@@ -2623,6 +2757,7 @@
         </w:numPr>
       </w:pPr>
       <w:r>
+        <w:lastRenderedPageBreak/>
         <w:t xml:space="preserve">Click the </w:t>
       </w:r>
       <w:r>
@@ -2666,7 +2801,10 @@
         <w:t xml:space="preserve">should see </w:t>
       </w:r>
       <w:r>
-        <w:t>51</w:t>
+        <w:t>5</w:t>
+      </w:r>
+      <w:r>
+        <w:t>0</w:t>
       </w:r>
       <w:r>
         <w:t xml:space="preserve"> peptides </w:t>
@@ -2994,10 +3132,10 @@
           <w:noProof/>
         </w:rPr>
         <w:drawing>
-          <wp:inline distT="0" distB="0" distL="0" distR="0" wp14:anchorId="615502CA" wp14:editId="1558DEEB">
+          <wp:inline distT="0" distB="0" distL="0" distR="0" wp14:anchorId="5D3B4D59" wp14:editId="39273A09">
             <wp:extent cx="5943600" cy="4071620"/>
             <wp:effectExtent l="0" t="0" r="0" b="5080"/>
-            <wp:docPr id="33" name="Picture 33"/>
+            <wp:docPr id="1718414730" name="Picture 1" descr="A screenshot of a computer&#10;&#10;Description automatically generated with medium confidence"/>
             <wp:cNvGraphicFramePr>
               <a:graphicFrameLocks xmlns:a="http://schemas.openxmlformats.org/drawingml/2006/main" noChangeAspect="1"/>
             </wp:cNvGraphicFramePr>
@@ -3005,11 +3143,11 @@
               <a:graphicData uri="http://schemas.openxmlformats.org/drawingml/2006/picture">
                 <pic:pic xmlns:pic="http://schemas.openxmlformats.org/drawingml/2006/picture">
                   <pic:nvPicPr>
-                    <pic:cNvPr id="1" name=""/>
+                    <pic:cNvPr id="1718414730" name="Picture 1" descr="A screenshot of a computer&#10;&#10;Description automatically generated with medium confidence"/>
                     <pic:cNvPicPr/>
                   </pic:nvPicPr>
                   <pic:blipFill>
-                    <a:blip r:embed="rId27"/>
+                    <a:blip r:embed="rId28"/>
                     <a:stretch>
                       <a:fillRect/>
                     </a:stretch>
@@ -3050,7 +3188,14 @@
         <w:rPr>
           <w:b/>
         </w:rPr>
-        <w:t xml:space="preserve">Use only scans within </w:t>
+        <w:t xml:space="preserve">Use </w:t>
+      </w:r>
+      <w:r>
+        <w:rPr>
+          <w:b/>
+        </w:rPr>
+        <w:lastRenderedPageBreak/>
+        <w:t xml:space="preserve">only scans within </w:t>
       </w:r>
       <w:r>
         <w:rPr>
@@ -3156,34 +3301,7 @@
         <w:ind w:left="0"/>
       </w:pPr>
       <w:r>
-        <w:t>To</w:t>
-      </w:r>
-      <w:r>
-        <w:t xml:space="preserve"> configure </w:t>
-      </w:r>
-      <w:r>
-        <w:t>a few other features that will be helpful</w:t>
-      </w:r>
-      <w:r>
-        <w:t xml:space="preserve"> in general</w:t>
-      </w:r>
-      <w:r>
-        <w:t>,</w:t>
-      </w:r>
-      <w:r>
-        <w:t xml:space="preserve"> </w:t>
-      </w:r>
-      <w:r>
-        <w:t>especially</w:t>
-      </w:r>
-      <w:r>
-        <w:t xml:space="preserve"> to visualize certain MS1 </w:t>
-      </w:r>
-      <w:r>
-        <w:t>Filtering</w:t>
-      </w:r>
-      <w:r>
-        <w:t xml:space="preserve"> data, perform the following steps</w:t>
+        <w:t>For a useful summary graph that will allow you to compare peak areas across runs</w:t>
       </w:r>
       <w:r>
         <w:t>:</w:t>
@@ -3215,51 +3333,40 @@
         <w:rPr>
           <w:b/>
         </w:rPr>
-        <w:t>Settings</w:t>
+        <w:t>View</w:t>
+      </w:r>
+      <w:r>
+        <w:t xml:space="preserve"> menu, choose </w:t>
+      </w:r>
+      <w:r>
+        <w:rPr>
+          <w:b/>
+        </w:rPr>
+        <w:t>Peak Area</w:t>
+      </w:r>
+      <w:r>
+        <w:rPr>
+          <w:b/>
+        </w:rPr>
+        <w:t>s</w:t>
       </w:r>
       <w:r>
         <w:t xml:space="preserve"> </w:t>
       </w:r>
       <w:r>
-        <w:t xml:space="preserve">menu, </w:t>
-      </w:r>
-      <w:r>
-        <w:t xml:space="preserve">make sure </w:t>
-      </w:r>
-      <w:r>
-        <w:rPr>
-          <w:b/>
-        </w:rPr>
-        <w:t xml:space="preserve">Integrate All </w:t>
-      </w:r>
-      <w:r>
-        <w:t>is checked.</w:t>
-      </w:r>
-    </w:p>
-    <w:p>
-      <w:r>
-        <w:t xml:space="preserve">This tells Skyline to </w:t>
-      </w:r>
-      <w:r>
-        <w:t>treat all</w:t>
-      </w:r>
-      <w:r>
-        <w:t xml:space="preserve"> chromatograms in a peak group</w:t>
-      </w:r>
-      <w:r>
-        <w:t xml:space="preserve"> </w:t>
-      </w:r>
-      <w:r>
-        <w:t>(here precursor ions M, M+1 and M+2)</w:t>
-      </w:r>
-      <w:r>
-        <w:t xml:space="preserve"> as integrating together</w:t>
-      </w:r>
-      <w:r>
-        <w:t>, regardless of whether peaks appear to be co-eluting with the largest peak.</w:t>
-      </w:r>
-      <w:r>
-        <w:t xml:space="preserve"> It no longer impacts the integrated peak areas as it once did.</w:t>
+        <w:t xml:space="preserve">and </w:t>
+      </w:r>
+      <w:r>
+        <w:t xml:space="preserve">click </w:t>
+      </w:r>
+      <w:r>
+        <w:rPr>
+          <w:b/>
+        </w:rPr>
+        <w:t>Replicate Comparison</w:t>
+      </w:r>
+      <w:r>
+        <w:t>.</w:t>
       </w:r>
     </w:p>
     <w:p>
@@ -3271,43 +3378,31 @@
         </w:numPr>
       </w:pPr>
       <w:r>
-        <w:t xml:space="preserve">On the </w:t>
-      </w:r>
-      <w:r>
-        <w:rPr>
-          <w:b/>
-        </w:rPr>
-        <w:t>View</w:t>
-      </w:r>
-      <w:r>
-        <w:t xml:space="preserve"> menu, choose </w:t>
-      </w:r>
-      <w:r>
-        <w:rPr>
-          <w:b/>
-        </w:rPr>
-        <w:t>Peak Area</w:t>
-      </w:r>
-      <w:r>
-        <w:rPr>
-          <w:b/>
-        </w:rPr>
-        <w:t>s</w:t>
-      </w:r>
-      <w:r>
-        <w:t xml:space="preserve"> </w:t>
-      </w:r>
-      <w:r>
-        <w:t xml:space="preserve">and </w:t>
-      </w:r>
-      <w:r>
-        <w:t xml:space="preserve">click </w:t>
-      </w:r>
-      <w:r>
-        <w:rPr>
-          <w:b/>
-        </w:rPr>
-        <w:t>Replicate Comparison</w:t>
+        <w:t xml:space="preserve">In the </w:t>
+      </w:r>
+      <w:r>
+        <w:rPr>
+          <w:b/>
+        </w:rPr>
+        <w:t>Peak Areas</w:t>
+      </w:r>
+      <w:r>
+        <w:t xml:space="preserve"> window, right-click, choose </w:t>
+      </w:r>
+      <w:r>
+        <w:rPr>
+          <w:b/>
+        </w:rPr>
+        <w:t>Normalize To</w:t>
+      </w:r>
+      <w:r>
+        <w:t xml:space="preserve"> and click </w:t>
+      </w:r>
+      <w:r>
+        <w:rPr>
+          <w:b/>
+        </w:rPr>
+        <w:t>None</w:t>
       </w:r>
       <w:r>
         <w:t>.</w:t>
@@ -3322,34 +3417,52 @@
         </w:numPr>
       </w:pPr>
       <w:r>
-        <w:t xml:space="preserve">In the </w:t>
-      </w:r>
-      <w:r>
-        <w:rPr>
-          <w:b/>
-        </w:rPr>
-        <w:t>Peak Areas</w:t>
-      </w:r>
-      <w:r>
-        <w:t xml:space="preserve"> window, right-click, choose </w:t>
-      </w:r>
-      <w:r>
-        <w:rPr>
-          <w:b/>
-        </w:rPr>
-        <w:t>Normalize To</w:t>
-      </w:r>
-      <w:r>
-        <w:t xml:space="preserve"> and click </w:t>
-      </w:r>
-      <w:r>
-        <w:rPr>
-          <w:b/>
-        </w:rPr>
-        <w:t>None</w:t>
-      </w:r>
-      <w:r>
-        <w:t>.</w:t>
+        <w:t>In the</w:t>
+      </w:r>
+      <w:r>
+        <w:t xml:space="preserve"> </w:t>
+      </w:r>
+      <w:r>
+        <w:rPr>
+          <w:b/>
+        </w:rPr>
+        <w:t>Peak Area</w:t>
+      </w:r>
+      <w:r>
+        <w:rPr>
+          <w:b/>
+        </w:rPr>
+        <w:t>s</w:t>
+      </w:r>
+      <w:r>
+        <w:t xml:space="preserve"> </w:t>
+      </w:r>
+      <w:r>
+        <w:t>window</w:t>
+      </w:r>
+      <w:r>
+        <w:t>, right</w:t>
+      </w:r>
+      <w:r>
+        <w:t>-</w:t>
+      </w:r>
+      <w:r>
+        <w:t>click</w:t>
+      </w:r>
+      <w:r>
+        <w:t xml:space="preserve"> and check</w:t>
+      </w:r>
+      <w:r>
+        <w:t xml:space="preserve"> </w:t>
+      </w:r>
+      <w:r>
+        <w:rPr>
+          <w:b/>
+        </w:rPr>
+        <w:t>Show Expected</w:t>
+      </w:r>
+      <w:r>
+        <w:t>. (explained below)</w:t>
       </w:r>
     </w:p>
     <w:p>
@@ -3361,7 +3474,16 @@
         </w:numPr>
       </w:pPr>
       <w:r>
-        <w:t>In the</w:t>
+        <w:t xml:space="preserve">In the </w:t>
+      </w:r>
+      <w:r>
+        <w:rPr>
+          <w:b/>
+        </w:rPr>
+        <w:t>Peak Areas</w:t>
+      </w:r>
+      <w:r>
+        <w:t xml:space="preserve"> window, right-click, choose</w:t>
       </w:r>
       <w:r>
         <w:t xml:space="preserve"> </w:t>
@@ -3370,58 +3492,25 @@
         <w:rPr>
           <w:b/>
         </w:rPr>
-        <w:t>Peak Area</w:t>
-      </w:r>
-      <w:r>
-        <w:rPr>
-          <w:b/>
-        </w:rPr>
-        <w:t>s</w:t>
-      </w:r>
-      <w:r>
-        <w:t xml:space="preserve"> </w:t>
-      </w:r>
-      <w:r>
-        <w:t>window</w:t>
-      </w:r>
-      <w:r>
-        <w:t>, right</w:t>
-      </w:r>
-      <w:r>
-        <w:t>-</w:t>
-      </w:r>
-      <w:r>
-        <w:t xml:space="preserve">click and </w:t>
-      </w:r>
-      <w:r>
-        <w:t>check</w:t>
-      </w:r>
-      <w:r>
-        <w:t xml:space="preserve"> </w:t>
-      </w:r>
-      <w:r>
-        <w:rPr>
-          <w:b/>
-        </w:rPr>
-        <w:t>Show Expected</w:t>
-      </w:r>
-      <w:r>
-        <w:t xml:space="preserve"> and </w:t>
-      </w:r>
-      <w:r>
-        <w:rPr>
-          <w:b/>
-        </w:rPr>
         <w:t>Show Dot Product</w:t>
       </w:r>
       <w:r>
-        <w:t xml:space="preserve"> (the</w:t>
-      </w:r>
-      <w:r>
-        <w:t>se</w:t>
-      </w:r>
-      <w:r>
-        <w:t xml:space="preserve"> two features will be explained below).</w:t>
+        <w:rPr>
+          <w:bCs/>
+        </w:rPr>
+        <w:t xml:space="preserve">, and click </w:t>
+      </w:r>
+      <w:r>
+        <w:rPr>
+          <w:b/>
+        </w:rPr>
+        <w:t>Labels</w:t>
+      </w:r>
+      <w:r>
+        <w:rPr>
+          <w:bCs/>
+        </w:rPr>
+        <w:t>.</w:t>
       </w:r>
     </w:p>
     <w:p>
@@ -3442,10 +3531,10 @@
           <w:noProof/>
         </w:rPr>
         <w:drawing>
-          <wp:inline distT="0" distB="0" distL="0" distR="0" wp14:anchorId="0D6CA78E" wp14:editId="1C649F52">
-            <wp:extent cx="5939790" cy="5844540"/>
-            <wp:effectExtent l="0" t="0" r="3810" b="3810"/>
-            <wp:docPr id="40" name="Picture 40"/>
+          <wp:inline distT="0" distB="0" distL="0" distR="0" wp14:anchorId="77008C86" wp14:editId="67D98C22">
+            <wp:extent cx="5943600" cy="4925695"/>
+            <wp:effectExtent l="0" t="0" r="0" b="8255"/>
+            <wp:docPr id="331398395" name="Picture 1" descr="A screenshot of a computer&#10;&#10;Description automatically generated with medium confidence"/>
             <wp:cNvGraphicFramePr>
               <a:graphicFrameLocks xmlns:a="http://schemas.openxmlformats.org/drawingml/2006/main" noChangeAspect="1"/>
             </wp:cNvGraphicFramePr>
@@ -3453,274 +3542,7 @@
               <a:graphicData uri="http://schemas.openxmlformats.org/drawingml/2006/picture">
                 <pic:pic xmlns:pic="http://schemas.openxmlformats.org/drawingml/2006/picture">
                   <pic:nvPicPr>
-                    <pic:cNvPr id="0" name="Picture 1"/>
-                    <pic:cNvPicPr>
-                      <a:picLocks noChangeAspect="1" noChangeArrowheads="1"/>
-                    </pic:cNvPicPr>
-                  </pic:nvPicPr>
-                  <pic:blipFill>
-                    <a:blip r:embed="rId28">
-                      <a:extLst>
-                        <a:ext uri="{28A0092B-C50C-407E-A947-70E740481C1C}">
-                          <a14:useLocalDpi xmlns:a14="http://schemas.microsoft.com/office/drawing/2010/main" val="0"/>
-                        </a:ext>
-                      </a:extLst>
-                    </a:blip>
-                    <a:srcRect/>
-                    <a:stretch>
-                      <a:fillRect/>
-                    </a:stretch>
-                  </pic:blipFill>
-                  <pic:spPr bwMode="auto">
-                    <a:xfrm>
-                      <a:off x="0" y="0"/>
-                      <a:ext cx="5939790" cy="5844540"/>
-                    </a:xfrm>
-                    <a:prstGeom prst="rect">
-                      <a:avLst/>
-                    </a:prstGeom>
-                    <a:noFill/>
-                    <a:ln>
-                      <a:noFill/>
-                    </a:ln>
-                  </pic:spPr>
-                </pic:pic>
-              </a:graphicData>
-            </a:graphic>
-          </wp:inline>
-        </w:drawing>
-      </w:r>
-    </w:p>
-    <w:p>
-      <w:r>
-        <w:t xml:space="preserve">You can dock the </w:t>
-      </w:r>
-      <w:r>
-        <w:rPr>
-          <w:b/>
-        </w:rPr>
-        <w:t>Peak Areas</w:t>
-      </w:r>
-      <w:r>
-        <w:t xml:space="preserve"> window </w:t>
-      </w:r>
-      <w:r>
-        <w:t xml:space="preserve">to your desired location by </w:t>
-      </w:r>
-      <w:r>
-        <w:t>doing the following:</w:t>
-      </w:r>
-    </w:p>
-    <w:p>
-      <w:pPr>
-        <w:pStyle w:val="ListParagraph"/>
-        <w:numPr>
-          <w:ilvl w:val="0"/>
-          <w:numId w:val="24"/>
-        </w:numPr>
-      </w:pPr>
-      <w:r>
-        <w:t>Click and hold</w:t>
-      </w:r>
-      <w:r>
-        <w:t xml:space="preserve"> down the left mouse button</w:t>
-      </w:r>
-      <w:r>
-        <w:t xml:space="preserve">, </w:t>
-      </w:r>
-      <w:r>
-        <w:t xml:space="preserve">and </w:t>
-      </w:r>
-      <w:r>
-        <w:t xml:space="preserve">then </w:t>
-      </w:r>
-      <w:r>
-        <w:t xml:space="preserve">drag it </w:t>
-      </w:r>
-      <w:r>
-        <w:t xml:space="preserve">until the mouse cursor is above the </w:t>
-      </w:r>
-      <w:r>
-        <w:rPr>
-          <w:b/>
-        </w:rPr>
-        <w:t>Library Match</w:t>
-      </w:r>
-      <w:r>
-        <w:t xml:space="preserve"> view</w:t>
-      </w:r>
-      <w:r>
-        <w:t>.</w:t>
-      </w:r>
-    </w:p>
-    <w:p>
-      <w:pPr>
-        <w:pStyle w:val="ListParagraph"/>
-        <w:numPr>
-          <w:ilvl w:val="0"/>
-          <w:numId w:val="24"/>
-        </w:numPr>
-      </w:pPr>
-      <w:r>
-        <w:t xml:space="preserve">When set of 5 icons arranged in the shape of a cross appears, move the mouse into the lower icon and release the left mouse button to divide the space on the right edge of the Skyline window between the </w:t>
-      </w:r>
-      <w:r>
-        <w:rPr>
-          <w:b/>
-        </w:rPr>
-        <w:t>Peak Areas</w:t>
-      </w:r>
-      <w:r>
-        <w:t xml:space="preserve"> and </w:t>
-      </w:r>
-      <w:r>
-        <w:rPr>
-          <w:b/>
-        </w:rPr>
-        <w:t>Library Match</w:t>
-      </w:r>
-      <w:r>
-        <w:t xml:space="preserve"> views.</w:t>
-      </w:r>
-    </w:p>
-    <w:p>
-      <w:pPr>
-        <w:pStyle w:val="ListParagraph"/>
-        <w:numPr>
-          <w:ilvl w:val="0"/>
-          <w:numId w:val="24"/>
-        </w:numPr>
-      </w:pPr>
-      <w:r>
-        <w:t xml:space="preserve">On the </w:t>
-      </w:r>
-      <w:r>
-        <w:rPr>
-          <w:b/>
-        </w:rPr>
-        <w:t>View</w:t>
-      </w:r>
-      <w:r>
-        <w:t xml:space="preserve"> menu, choose </w:t>
-      </w:r>
-      <w:r>
-        <w:rPr>
-          <w:b/>
-        </w:rPr>
-        <w:t>Auto-Zoom</w:t>
-      </w:r>
-      <w:r>
-        <w:t xml:space="preserve"> and click </w:t>
-      </w:r>
-      <w:r>
-        <w:rPr>
-          <w:b/>
-        </w:rPr>
-        <w:t>Best Peak</w:t>
-      </w:r>
-      <w:r>
-        <w:t xml:space="preserve"> (F11).</w:t>
-      </w:r>
-    </w:p>
-    <w:p>
-      <w:pPr>
-        <w:pStyle w:val="ListParagraph"/>
-        <w:numPr>
-          <w:ilvl w:val="0"/>
-          <w:numId w:val="24"/>
-        </w:numPr>
-      </w:pPr>
-      <w:r>
-        <w:t xml:space="preserve">On the </w:t>
-      </w:r>
-      <w:r>
-        <w:rPr>
-          <w:b/>
-        </w:rPr>
-        <w:t>View</w:t>
-      </w:r>
-      <w:r>
-        <w:t xml:space="preserve"> menu, choose </w:t>
-      </w:r>
-      <w:r>
-        <w:rPr>
-          <w:b/>
-        </w:rPr>
-        <w:t>Arrange Graphs</w:t>
-      </w:r>
-      <w:r>
-        <w:t xml:space="preserve"> and click </w:t>
-      </w:r>
-      <w:r>
-        <w:rPr>
-          <w:b/>
-        </w:rPr>
-        <w:t>Tiled</w:t>
-      </w:r>
-      <w:r>
-        <w:t xml:space="preserve"> (Ctrl-T).</w:t>
-      </w:r>
-    </w:p>
-    <w:p>
-      <w:pPr>
-        <w:pStyle w:val="ListParagraph"/>
-        <w:ind w:left="0"/>
-      </w:pPr>
-    </w:p>
-    <w:p>
-      <w:pPr>
-        <w:pStyle w:val="ListParagraph"/>
-        <w:keepNext/>
-        <w:spacing w:after="240"/>
-        <w:ind w:left="0"/>
-        <w:contextualSpacing w:val="0"/>
-      </w:pPr>
-      <w:r>
-        <w:t>Y</w:t>
-      </w:r>
-      <w:r>
-        <w:t xml:space="preserve">our </w:t>
-      </w:r>
-      <w:r>
-        <w:t xml:space="preserve">Skyline </w:t>
-      </w:r>
-      <w:r>
-        <w:t xml:space="preserve">file should look </w:t>
-      </w:r>
-      <w:r>
-        <w:t>something like</w:t>
-      </w:r>
-      <w:r>
-        <w:t xml:space="preserve"> this</w:t>
-      </w:r>
-      <w:r>
-        <w:t>:</w:t>
-      </w:r>
-    </w:p>
-    <w:p>
-      <w:pPr>
-        <w:pStyle w:val="ListParagraph"/>
-        <w:spacing w:after="240"/>
-        <w:ind w:left="0"/>
-        <w:contextualSpacing w:val="0"/>
-      </w:pPr>
-      <w:r>
-        <w:rPr>
-          <w:noProof/>
-        </w:rPr>
-        <w:drawing>
-          <wp:inline distT="0" distB="0" distL="0" distR="0" wp14:anchorId="5B40D11F" wp14:editId="60A38546">
-            <wp:extent cx="5943600" cy="4081780"/>
-            <wp:effectExtent l="0" t="0" r="0" b="0"/>
-            <wp:docPr id="42" name="Picture 42"/>
-            <wp:cNvGraphicFramePr>
-              <a:graphicFrameLocks xmlns:a="http://schemas.openxmlformats.org/drawingml/2006/main" noChangeAspect="1"/>
-            </wp:cNvGraphicFramePr>
-            <a:graphic xmlns:a="http://schemas.openxmlformats.org/drawingml/2006/main">
-              <a:graphicData uri="http://schemas.openxmlformats.org/drawingml/2006/picture">
-                <pic:pic xmlns:pic="http://schemas.openxmlformats.org/drawingml/2006/picture">
-                  <pic:nvPicPr>
-                    <pic:cNvPr id="1" name=""/>
+                    <pic:cNvPr id="331398395" name="Picture 1" descr="A screenshot of a computer&#10;&#10;Description automatically generated with medium confidence"/>
                     <pic:cNvPicPr/>
                   </pic:nvPicPr>
                   <pic:blipFill>
@@ -3732,7 +3554,7 @@
                   <pic:spPr>
                     <a:xfrm>
                       <a:off x="0" y="0"/>
-                      <a:ext cx="5943600" cy="4081780"/>
+                      <a:ext cx="5943600" cy="4925695"/>
                     </a:xfrm>
                     <a:prstGeom prst="rect">
                       <a:avLst/>
@@ -3746,6 +3568,261 @@
       </w:r>
     </w:p>
     <w:p>
+      <w:r>
+        <w:t xml:space="preserve">You can dock the </w:t>
+      </w:r>
+      <w:r>
+        <w:rPr>
+          <w:b/>
+        </w:rPr>
+        <w:t>Peak Areas</w:t>
+      </w:r>
+      <w:r>
+        <w:t xml:space="preserve"> window </w:t>
+      </w:r>
+      <w:r>
+        <w:t xml:space="preserve">to your desired location by </w:t>
+      </w:r>
+      <w:r>
+        <w:t>doing the following:</w:t>
+      </w:r>
+    </w:p>
+    <w:p>
+      <w:pPr>
+        <w:pStyle w:val="ListParagraph"/>
+        <w:numPr>
+          <w:ilvl w:val="0"/>
+          <w:numId w:val="24"/>
+        </w:numPr>
+      </w:pPr>
+      <w:r>
+        <w:lastRenderedPageBreak/>
+        <w:t>Click and hold</w:t>
+      </w:r>
+      <w:r>
+        <w:t xml:space="preserve"> down the left mouse button</w:t>
+      </w:r>
+      <w:r>
+        <w:t xml:space="preserve">, </w:t>
+      </w:r>
+      <w:r>
+        <w:t xml:space="preserve">and </w:t>
+      </w:r>
+      <w:r>
+        <w:t xml:space="preserve">then </w:t>
+      </w:r>
+      <w:r>
+        <w:t xml:space="preserve">drag it </w:t>
+      </w:r>
+      <w:r>
+        <w:t xml:space="preserve">until the mouse cursor is above the </w:t>
+      </w:r>
+      <w:r>
+        <w:rPr>
+          <w:b/>
+        </w:rPr>
+        <w:t>Library Match</w:t>
+      </w:r>
+      <w:r>
+        <w:t xml:space="preserve"> view</w:t>
+      </w:r>
+      <w:r>
+        <w:t>.</w:t>
+      </w:r>
+    </w:p>
+    <w:p>
+      <w:pPr>
+        <w:pStyle w:val="ListParagraph"/>
+        <w:numPr>
+          <w:ilvl w:val="0"/>
+          <w:numId w:val="24"/>
+        </w:numPr>
+      </w:pPr>
+      <w:r>
+        <w:t xml:space="preserve">When set of 5 icons arranged in the shape of a cross appears, move the mouse into the lower icon and release the left mouse button to divide the space on the right edge of the Skyline window between the </w:t>
+      </w:r>
+      <w:r>
+        <w:rPr>
+          <w:b/>
+        </w:rPr>
+        <w:t>Peak Areas</w:t>
+      </w:r>
+      <w:r>
+        <w:t xml:space="preserve"> and </w:t>
+      </w:r>
+      <w:r>
+        <w:rPr>
+          <w:b/>
+        </w:rPr>
+        <w:t>Library Match</w:t>
+      </w:r>
+      <w:r>
+        <w:t xml:space="preserve"> views.</w:t>
+      </w:r>
+    </w:p>
+    <w:p>
+      <w:pPr>
+        <w:pStyle w:val="ListParagraph"/>
+        <w:numPr>
+          <w:ilvl w:val="0"/>
+          <w:numId w:val="24"/>
+        </w:numPr>
+      </w:pPr>
+      <w:r>
+        <w:t xml:space="preserve">On the </w:t>
+      </w:r>
+      <w:r>
+        <w:rPr>
+          <w:b/>
+        </w:rPr>
+        <w:t>View</w:t>
+      </w:r>
+      <w:r>
+        <w:t xml:space="preserve"> menu, choose </w:t>
+      </w:r>
+      <w:r>
+        <w:rPr>
+          <w:b/>
+        </w:rPr>
+        <w:t>Auto-Zoom</w:t>
+      </w:r>
+      <w:r>
+        <w:t xml:space="preserve"> and click </w:t>
+      </w:r>
+      <w:r>
+        <w:rPr>
+          <w:b/>
+        </w:rPr>
+        <w:t>Best Peak</w:t>
+      </w:r>
+      <w:r>
+        <w:t xml:space="preserve"> (F11).</w:t>
+      </w:r>
+    </w:p>
+    <w:p>
+      <w:pPr>
+        <w:pStyle w:val="ListParagraph"/>
+        <w:numPr>
+          <w:ilvl w:val="0"/>
+          <w:numId w:val="24"/>
+        </w:numPr>
+      </w:pPr>
+      <w:r>
+        <w:t xml:space="preserve">On the </w:t>
+      </w:r>
+      <w:r>
+        <w:rPr>
+          <w:b/>
+        </w:rPr>
+        <w:t>View</w:t>
+      </w:r>
+      <w:r>
+        <w:t xml:space="preserve"> menu, choose </w:t>
+      </w:r>
+      <w:r>
+        <w:rPr>
+          <w:b/>
+        </w:rPr>
+        <w:t>Arrange Graphs</w:t>
+      </w:r>
+      <w:r>
+        <w:t xml:space="preserve"> and click </w:t>
+      </w:r>
+      <w:r>
+        <w:rPr>
+          <w:b/>
+        </w:rPr>
+        <w:t>Tiled</w:t>
+      </w:r>
+      <w:r>
+        <w:t xml:space="preserve"> (Ctrl-T).</w:t>
+      </w:r>
+    </w:p>
+    <w:p>
+      <w:pPr>
+        <w:pStyle w:val="ListParagraph"/>
+        <w:ind w:left="0"/>
+      </w:pPr>
+    </w:p>
+    <w:p>
+      <w:pPr>
+        <w:pStyle w:val="ListParagraph"/>
+        <w:keepNext/>
+        <w:spacing w:after="240"/>
+        <w:ind w:left="0"/>
+        <w:contextualSpacing w:val="0"/>
+      </w:pPr>
+      <w:r>
+        <w:t>Y</w:t>
+      </w:r>
+      <w:r>
+        <w:t xml:space="preserve">our </w:t>
+      </w:r>
+      <w:r>
+        <w:t xml:space="preserve">Skyline </w:t>
+      </w:r>
+      <w:r>
+        <w:t xml:space="preserve">file should look </w:t>
+      </w:r>
+      <w:r>
+        <w:t>something like</w:t>
+      </w:r>
+      <w:r>
+        <w:t xml:space="preserve"> this</w:t>
+      </w:r>
+      <w:r>
+        <w:t>:</w:t>
+      </w:r>
+    </w:p>
+    <w:p>
+      <w:pPr>
+        <w:pStyle w:val="ListParagraph"/>
+        <w:spacing w:after="240"/>
+        <w:ind w:left="0"/>
+        <w:contextualSpacing w:val="0"/>
+      </w:pPr>
+      <w:r>
+        <w:rPr>
+          <w:noProof/>
+        </w:rPr>
+        <w:drawing>
+          <wp:inline distT="0" distB="0" distL="0" distR="0" wp14:anchorId="6A82C80F" wp14:editId="1B7A7D86">
+            <wp:extent cx="5943600" cy="4071620"/>
+            <wp:effectExtent l="0" t="0" r="0" b="5080"/>
+            <wp:docPr id="1965798950" name="Picture 1" descr="A screenshot of a computer&#10;&#10;Description automatically generated"/>
+            <wp:cNvGraphicFramePr>
+              <a:graphicFrameLocks xmlns:a="http://schemas.openxmlformats.org/drawingml/2006/main" noChangeAspect="1"/>
+            </wp:cNvGraphicFramePr>
+            <a:graphic xmlns:a="http://schemas.openxmlformats.org/drawingml/2006/main">
+              <a:graphicData uri="http://schemas.openxmlformats.org/drawingml/2006/picture">
+                <pic:pic xmlns:pic="http://schemas.openxmlformats.org/drawingml/2006/picture">
+                  <pic:nvPicPr>
+                    <pic:cNvPr id="1965798950" name="Picture 1" descr="A screenshot of a computer&#10;&#10;Description automatically generated"/>
+                    <pic:cNvPicPr/>
+                  </pic:nvPicPr>
+                  <pic:blipFill>
+                    <a:blip r:embed="rId30"/>
+                    <a:stretch>
+                      <a:fillRect/>
+                    </a:stretch>
+                  </pic:blipFill>
+                  <pic:spPr>
+                    <a:xfrm>
+                      <a:off x="0" y="0"/>
+                      <a:ext cx="5943600" cy="4071620"/>
+                    </a:xfrm>
+                    <a:prstGeom prst="rect">
+                      <a:avLst/>
+                    </a:prstGeom>
+                  </pic:spPr>
+                </pic:pic>
+              </a:graphicData>
+            </a:graphic>
+          </wp:inline>
+        </w:drawing>
+      </w:r>
+    </w:p>
+    <w:p>
       <w:pPr>
         <w:pStyle w:val="ListParagraph"/>
         <w:ind w:left="0"/>
@@ -3918,7 +3995,11 @@
         <w:t>time of a</w:t>
       </w:r>
       <w:r>
-        <w:t xml:space="preserve"> sampled MS/MS spectrum with confident identification for this particular peptide.</w:t>
+        <w:t xml:space="preserve"> sampled MS/MS spectrum with </w:t>
+      </w:r>
+      <w:r>
+        <w:lastRenderedPageBreak/>
+        <w:t>confident identification for this particular peptide.</w:t>
       </w:r>
       <w:r>
         <w:t xml:space="preserve">  The red line indicates that this is the spectrum currently showing in the </w:t>
@@ -4117,7 +4198,13 @@
         <w:t>ing</w:t>
       </w:r>
       <w:r>
-        <w:t xml:space="preserve"> some of the other 51 peptides in this document, first do the following:</w:t>
+        <w:t xml:space="preserve"> some of the other 5</w:t>
+      </w:r>
+      <w:r>
+        <w:t>0</w:t>
+      </w:r>
+      <w:r>
+        <w:t xml:space="preserve"> peptides in this document, first do the following:</w:t>
       </w:r>
     </w:p>
     <w:p>
@@ -4303,6 +4390,7 @@
         <w:keepNext/>
       </w:pPr>
       <w:r>
+        <w:lastRenderedPageBreak/>
         <w:t>The chromatogram graphs should look something like</w:t>
       </w:r>
       <w:r>
@@ -4318,7 +4406,7 @@
           <w:noProof/>
         </w:rPr>
         <w:drawing>
-          <wp:inline distT="0" distB="0" distL="0" distR="0" wp14:anchorId="7C3CC7A9" wp14:editId="42C49A8D">
+          <wp:inline distT="0" distB="0" distL="0" distR="0" wp14:anchorId="1088E246" wp14:editId="6E5D528C">
             <wp:extent cx="4389120" cy="6492240"/>
             <wp:effectExtent l="0" t="0" r="0" b="3810"/>
             <wp:docPr id="44" name="Picture 44"/>
@@ -4335,7 +4423,7 @@
                     </pic:cNvPicPr>
                   </pic:nvPicPr>
                   <pic:blipFill>
-                    <a:blip r:embed="rId30">
+                    <a:blip r:embed="rId31">
                       <a:extLst>
                         <a:ext uri="{28A0092B-C50C-407E-A947-70E740481C1C}">
                           <a14:useLocalDpi xmlns:a14="http://schemas.microsoft.com/office/drawing/2010/main" val="0"/>
@@ -4416,6 +4504,7 @@
         <w:keepNext/>
       </w:pPr>
       <w:r>
+        <w:lastRenderedPageBreak/>
         <w:t>Skyline will present a window that looks like this:</w:t>
       </w:r>
     </w:p>
@@ -4425,7 +4514,7 @@
           <w:noProof/>
         </w:rPr>
         <w:drawing>
-          <wp:inline distT="0" distB="0" distL="0" distR="0" wp14:anchorId="0B69EC51" wp14:editId="799B91C6">
+          <wp:inline distT="0" distB="0" distL="0" distR="0" wp14:anchorId="0D34AAC4" wp14:editId="3887D5E1">
             <wp:extent cx="5943600" cy="5097145"/>
             <wp:effectExtent l="0" t="0" r="0" b="8255"/>
             <wp:docPr id="45" name="Picture 45"/>
@@ -4440,7 +4529,7 @@
                     <pic:cNvPicPr/>
                   </pic:nvPicPr>
                   <pic:blipFill>
-                    <a:blip r:embed="rId31"/>
+                    <a:blip r:embed="rId32"/>
                     <a:stretch>
                       <a:fillRect/>
                     </a:stretch>
@@ -4483,7 +4572,7 @@
       <w:r>
         <w:t xml:space="preserve">n a run, as shown above.  For more on using linear regression to map between retention time scales, see the </w:t>
       </w:r>
-      <w:hyperlink r:id="rId32" w:history="1">
+      <w:hyperlink r:id="rId33" w:history="1">
         <w:r>
           <w:rPr>
             <w:rStyle w:val="Hyperlink"/>
@@ -4513,6 +4602,7 @@
         </w:numPr>
       </w:pPr>
       <w:r>
+        <w:lastRenderedPageBreak/>
         <w:t xml:space="preserve">By right-clicking the graph, choosing </w:t>
       </w:r>
       <w:r>
@@ -4536,7 +4626,13 @@
     </w:p>
     <w:p>
       <w:r>
-        <w:t>You may also notice that this regression is calculated with 230 points, while your document only contains 51 peptides, not all of which were identified in both runs.  Remember, however, that the library you built contained 552 total peptides, many with modifications not used in this document.  This seems to indicate that 230 out of the 552 were identified in both files.</w:t>
+        <w:t>You may also notice that this regression is calculated with 230 points, while your document only contains 5</w:t>
+      </w:r>
+      <w:r>
+        <w:t>0</w:t>
+      </w:r>
+      <w:r>
+        <w:t xml:space="preserve"> peptides, not all of which were identified in both runs.  Remember, however, that the library you built contained 552 total peptides, many with modifications not used in this document.  This seems to indicate that 230 out of the 552 were identified in both files.</w:t>
       </w:r>
       <w:r>
         <w:t xml:space="preserve">  Skyline attempts to use all IDs present in both search result files for this regression.  When multiple IDs are present in a single run, Skyline will use the earliest ID retention time, since it is likely to be more stable than later times or even an average.  For instance, we have seen cases where early eluting peptides are identified again during the gradient wash.</w:t>
@@ -4573,7 +4669,13 @@
     </w:p>
     <w:p>
       <w:r>
-        <w:t xml:space="preserve">With this basic understanding and Skyline configured in this way, you can now quickly review all of the 51 peptides in this document.  To do so now, just click on the </w:t>
+        <w:t>With this basic understanding and Skyline configured in this way, you can now quickly review all of the 5</w:t>
+      </w:r>
+      <w:r>
+        <w:t>0</w:t>
+      </w:r>
+      <w:r>
+        <w:t xml:space="preserve"> peptides in this document.  To do so now, just click on the </w:t>
       </w:r>
       <w:r>
         <w:rPr>
@@ -4585,7 +4687,13 @@
         <w:t xml:space="preserve"> view and use the down-arrow key to select each peptide in turn.</w:t>
       </w:r>
       <w:r>
-        <w:t xml:space="preserve">  To know which peptide number out of the 51 is currently selected, you can look in the status bar at the bottom right of the Skyline window:</w:t>
+        <w:t xml:space="preserve">  To know which peptide number out of the 5</w:t>
+      </w:r>
+      <w:r>
+        <w:t>0</w:t>
+      </w:r>
+      <w:r>
+        <w:t xml:space="preserve"> is currently selected, you can look in the status bar at the bottom right of the Skyline window:</w:t>
       </w:r>
     </w:p>
     <w:p>
@@ -4594,10 +4702,10 @@
           <w:noProof/>
         </w:rPr>
         <w:drawing>
-          <wp:inline distT="0" distB="0" distL="0" distR="0" wp14:anchorId="60345B87" wp14:editId="53A83AF6">
-            <wp:extent cx="2905125" cy="352425"/>
-            <wp:effectExtent l="0" t="0" r="9525" b="9525"/>
-            <wp:docPr id="41" name="Picture 41"/>
+          <wp:inline distT="0" distB="0" distL="0" distR="0" wp14:anchorId="126854E6" wp14:editId="478DBAF2">
+            <wp:extent cx="3839111" cy="438211"/>
+            <wp:effectExtent l="0" t="0" r="9525" b="0"/>
+            <wp:docPr id="1394644934" name="Picture 1"/>
             <wp:cNvGraphicFramePr>
               <a:graphicFrameLocks xmlns:a="http://schemas.openxmlformats.org/drawingml/2006/main" noChangeAspect="1"/>
             </wp:cNvGraphicFramePr>
@@ -4605,11 +4713,11 @@
               <a:graphicData uri="http://schemas.openxmlformats.org/drawingml/2006/picture">
                 <pic:pic xmlns:pic="http://schemas.openxmlformats.org/drawingml/2006/picture">
                   <pic:nvPicPr>
-                    <pic:cNvPr id="1" name=""/>
+                    <pic:cNvPr id="1394644934" name=""/>
                     <pic:cNvPicPr/>
                   </pic:nvPicPr>
                   <pic:blipFill>
-                    <a:blip r:embed="rId33"/>
+                    <a:blip r:embed="rId34"/>
                     <a:stretch>
                       <a:fillRect/>
                     </a:stretch>
@@ -4617,7 +4725,7 @@
                   <pic:spPr>
                     <a:xfrm>
                       <a:off x="0" y="0"/>
-                      <a:ext cx="2905125" cy="352425"/>
+                      <a:ext cx="3839111" cy="438211"/>
                     </a:xfrm>
                     <a:prstGeom prst="rect">
                       <a:avLst/>
@@ -4751,8 +4859,8 @@
         <w:tblLook w:val="04A0" w:firstRow="1" w:lastRow="0" w:firstColumn="1" w:lastColumn="0" w:noHBand="0" w:noVBand="1"/>
       </w:tblPr>
       <w:tblGrid>
-        <w:gridCol w:w="4680"/>
-        <w:gridCol w:w="4680"/>
+        <w:gridCol w:w="4788"/>
+        <w:gridCol w:w="4788"/>
       </w:tblGrid>
       <w:tr>
         <w:tc>
@@ -4779,6 +4887,7 @@
                 <w:b/>
                 <w:color w:val="000000"/>
               </w:rPr>
+              <w:lastRenderedPageBreak/>
               <w:t>5b_MCF7_TiTip3</w:t>
             </w:r>
           </w:p>
@@ -4794,7 +4903,7 @@
                 <w:color w:val="000000"/>
               </w:rPr>
               <w:drawing>
-                <wp:inline distT="0" distB="0" distL="0" distR="0" wp14:anchorId="77EABEF0" wp14:editId="03ABF9A6">
+                <wp:inline distT="0" distB="0" distL="0" distR="0" wp14:anchorId="372B563E" wp14:editId="149868A9">
                   <wp:extent cx="2911475" cy="2992120"/>
                   <wp:effectExtent l="0" t="0" r="3175" b="0"/>
                   <wp:docPr id="48" name="Picture 48"/>
@@ -4811,7 +4920,7 @@
                           </pic:cNvPicPr>
                         </pic:nvPicPr>
                         <pic:blipFill>
-                          <a:blip r:embed="rId34">
+                          <a:blip r:embed="rId35">
                             <a:extLst>
                               <a:ext uri="{28A0092B-C50C-407E-A947-70E740481C1C}">
                                 <a14:useLocalDpi xmlns:a14="http://schemas.microsoft.com/office/drawing/2010/main" val="0"/>
@@ -4883,7 +4992,7 @@
                 <w:color w:val="000000"/>
               </w:rPr>
               <w:drawing>
-                <wp:inline distT="0" distB="0" distL="0" distR="0" wp14:anchorId="7794FD8A" wp14:editId="29CF85BB">
+                <wp:inline distT="0" distB="0" distL="0" distR="0" wp14:anchorId="35F3D098" wp14:editId="65962FB5">
                   <wp:extent cx="2911475" cy="2984500"/>
                   <wp:effectExtent l="0" t="0" r="3175" b="6350"/>
                   <wp:docPr id="49" name="Picture 49"/>
@@ -4900,7 +5009,7 @@
                           </pic:cNvPicPr>
                         </pic:nvPicPr>
                         <pic:blipFill>
-                          <a:blip r:embed="rId35">
+                          <a:blip r:embed="rId36">
                             <a:extLst>
                               <a:ext uri="{28A0092B-C50C-407E-A947-70E740481C1C}">
                                 <a14:useLocalDpi xmlns:a14="http://schemas.microsoft.com/office/drawing/2010/main" val="0"/>
@@ -4961,7 +5070,7 @@
           <w:color w:val="000000"/>
         </w:rPr>
         <w:drawing>
-          <wp:inline distT="0" distB="0" distL="0" distR="0" wp14:anchorId="194A0E4F" wp14:editId="4913A917">
+          <wp:inline distT="0" distB="0" distL="0" distR="0" wp14:anchorId="4DB12073" wp14:editId="1F36B29F">
             <wp:extent cx="2911475" cy="2984500"/>
             <wp:effectExtent l="0" t="0" r="3175" b="6350"/>
             <wp:docPr id="51" name="Picture 51"/>
@@ -4978,7 +5087,7 @@
                     </pic:cNvPicPr>
                   </pic:nvPicPr>
                   <pic:blipFill>
-                    <a:blip r:embed="rId36">
+                    <a:blip r:embed="rId37">
                       <a:extLst>
                         <a:ext uri="{28A0092B-C50C-407E-A947-70E740481C1C}">
                           <a14:useLocalDpi xmlns:a14="http://schemas.microsoft.com/office/drawing/2010/main" val="0"/>
@@ -5032,7 +5141,14 @@
         <w:rPr>
           <w:color w:val="000000"/>
         </w:rPr>
-        <w:t xml:space="preserve"> and 40.5 minutes) of the target (37 minutes) are caused by two other peptides, which would have to be considered interference, if they coeluted with the target peptide.  When they do not coelute, however, signal from other peptides can create a repetitive landscape that can help orient you to the retention time of your target, even at very low signal levels.  This is especially true</w:t>
+        <w:t xml:space="preserve"> and 40.5 minutes) of the target (37 minutes) are caused by two other peptides, which would have to be considered interference, if they coeluted with the target peptide.  When they do not coelute, however, signal from other peptides can create a repetitive landscape that can help orient you to the retention time of your target, even at very low signal levels.  This is especially </w:t>
+      </w:r>
+      <w:r>
+        <w:rPr>
+          <w:color w:val="000000"/>
+        </w:rPr>
+        <w:lastRenderedPageBreak/>
+        <w:t>true</w:t>
       </w:r>
       <w:r>
         <w:rPr>
@@ -5240,7 +5356,7 @@
           <w:color w:val="000000"/>
         </w:rPr>
         <w:drawing>
-          <wp:inline distT="0" distB="0" distL="0" distR="0" wp14:anchorId="124AC0A2" wp14:editId="58CCC232">
+          <wp:inline distT="0" distB="0" distL="0" distR="0" wp14:anchorId="106F453F" wp14:editId="17C0404E">
             <wp:extent cx="3086100" cy="3171825"/>
             <wp:effectExtent l="0" t="0" r="0" b="9525"/>
             <wp:docPr id="46" name="Picture 46"/>
@@ -5257,7 +5373,7 @@
                     </pic:cNvPicPr>
                   </pic:nvPicPr>
                   <pic:blipFill>
-                    <a:blip r:embed="rId37">
+                    <a:blip r:embed="rId38">
                       <a:extLst>
                         <a:ext uri="{28A0092B-C50C-407E-A947-70E740481C1C}">
                           <a14:useLocalDpi xmlns:a14="http://schemas.microsoft.com/office/drawing/2010/main" val="0"/>
@@ -5299,7 +5415,31 @@
         <w:rPr>
           <w:color w:val="000000"/>
         </w:rPr>
-        <w:t>You can see from the distribution in the column marked Expected that this is because the M+2 and M+3 peaks are smaller than the predicted isotope distribution for the target peptide, which tells you that there are fewer Carbon atoms (and, therefore, less chance of getting a 13C) in the peptide responsible for this peak than in the target peptide, for which there is also an</w:t>
+        <w:t>You can see from the distribution in the column marked Expected that this is because the M+</w:t>
+      </w:r>
+      <w:r>
+        <w:rPr>
+          <w:color w:val="000000"/>
+        </w:rPr>
+        <w:t>1</w:t>
+      </w:r>
+      <w:r>
+        <w:rPr>
+          <w:color w:val="000000"/>
+        </w:rPr>
+        <w:t xml:space="preserve"> and M+</w:t>
+      </w:r>
+      <w:r>
+        <w:rPr>
+          <w:color w:val="000000"/>
+        </w:rPr>
+        <w:t>2</w:t>
+      </w:r>
+      <w:r>
+        <w:rPr>
+          <w:color w:val="000000"/>
+        </w:rPr>
+        <w:t xml:space="preserve"> peaks are smaller than the predicted isotope distribution for the target peptide, which tells you that there are fewer Carbon atoms (and, therefore, less chance of getting a 13C) in the peptide responsible for this peak than in the target peptide, for which there is also an</w:t>
       </w:r>
       <w:r>
         <w:rPr>
@@ -5337,7 +5477,14 @@
         <w:rPr>
           <w:color w:val="000000"/>
         </w:rPr>
-        <w:t xml:space="preserve"> of the target peptide, but that it has peaks of very similar intensity for M+1 and M+2, similar to the predicted isotope distribution for M and M+1 in the target peptide.   The mass error for 5b_MCF7_TiTip3 is +25.8 ppm, and when fully integrated the mass error for 1_MC7_TiB_L is +5.6 ppm.</w:t>
+        <w:t xml:space="preserve"> of the target peptide, but that it has peaks of very similar intensity for M+1 and M+2, similar to the </w:t>
+      </w:r>
+      <w:r>
+        <w:rPr>
+          <w:color w:val="000000"/>
+        </w:rPr>
+        <w:lastRenderedPageBreak/>
+        <w:t>predicted isotope distribution for M and M+1 in the target peptide.   The mass error for 5b_MCF7_TiTip3 is +25.8 ppm, and when fully integrated the mass error for 1_MC7_TiB_L is +5.6 ppm.</w:t>
       </w:r>
       <w:r>
         <w:rPr>
@@ -5462,101 +5609,10 @@
           <w:noProof/>
         </w:rPr>
         <w:drawing>
-          <wp:inline distT="0" distB="0" distL="0" distR="0" wp14:anchorId="4242CC9C" wp14:editId="17B04B59">
+          <wp:inline distT="0" distB="0" distL="0" distR="0" wp14:anchorId="456FAF93" wp14:editId="68AF7FEE">
             <wp:extent cx="3905250" cy="2152650"/>
             <wp:effectExtent l="0" t="0" r="0" b="0"/>
             <wp:docPr id="54" name="Picture 54"/>
-            <wp:cNvGraphicFramePr>
-              <a:graphicFrameLocks xmlns:a="http://schemas.openxmlformats.org/drawingml/2006/main" noChangeAspect="1"/>
-            </wp:cNvGraphicFramePr>
-            <a:graphic xmlns:a="http://schemas.openxmlformats.org/drawingml/2006/main">
-              <a:graphicData uri="http://schemas.openxmlformats.org/drawingml/2006/picture">
-                <pic:pic xmlns:pic="http://schemas.openxmlformats.org/drawingml/2006/picture">
-                  <pic:nvPicPr>
-                    <pic:cNvPr id="1" name=""/>
-                    <pic:cNvPicPr/>
-                  </pic:nvPicPr>
-                  <pic:blipFill>
-                    <a:blip r:embed="rId38"/>
-                    <a:stretch>
-                      <a:fillRect/>
-                    </a:stretch>
-                  </pic:blipFill>
-                  <pic:spPr>
-                    <a:xfrm>
-                      <a:off x="0" y="0"/>
-                      <a:ext cx="3905250" cy="2152650"/>
-                    </a:xfrm>
-                    <a:prstGeom prst="rect">
-                      <a:avLst/>
-                    </a:prstGeom>
-                  </pic:spPr>
-                </pic:pic>
-              </a:graphicData>
-            </a:graphic>
-          </wp:inline>
-        </w:drawing>
-      </w:r>
-    </w:p>
-    <w:p>
-      <w:pPr>
-        <w:rPr>
-          <w:color w:val="000000"/>
-        </w:rPr>
-      </w:pPr>
-      <w:r>
-        <w:rPr>
-          <w:color w:val="000000"/>
-        </w:rPr>
-        <w:t>If you see only these three precursor transitions:</w:t>
-      </w:r>
-    </w:p>
-    <w:p>
-      <w:pPr>
-        <w:pStyle w:val="ListParagraph"/>
-        <w:numPr>
-          <w:ilvl w:val="0"/>
-          <w:numId w:val="26"/>
-        </w:numPr>
-        <w:rPr>
-          <w:color w:val="000000"/>
-        </w:rPr>
-      </w:pPr>
-      <w:r>
-        <w:rPr>
-          <w:color w:val="000000"/>
-        </w:rPr>
-        <w:t>Click the funnel icon to remove transition filtering.</w:t>
-      </w:r>
-    </w:p>
-    <w:p>
-      <w:pPr>
-        <w:rPr>
-          <w:color w:val="000000"/>
-        </w:rPr>
-      </w:pPr>
-      <w:r>
-        <w:rPr>
-          <w:color w:val="000000"/>
-        </w:rPr>
-        <w:t>This causes Skyline to show all possible transitions for this peptide precursor:</w:t>
-      </w:r>
-    </w:p>
-    <w:p>
-      <w:pPr>
-        <w:rPr>
-          <w:color w:val="000000"/>
-        </w:rPr>
-      </w:pPr>
-      <w:r>
-        <w:rPr>
-          <w:noProof/>
-        </w:rPr>
-        <w:drawing>
-          <wp:inline distT="0" distB="0" distL="0" distR="0" wp14:anchorId="61476488" wp14:editId="0AE88F06">
-            <wp:extent cx="3905250" cy="2152650"/>
-            <wp:effectExtent l="0" t="0" r="0" b="0"/>
-            <wp:docPr id="55" name="Picture 55"/>
             <wp:cNvGraphicFramePr>
               <a:graphicFrameLocks xmlns:a="http://schemas.openxmlformats.org/drawingml/2006/main" noChangeAspect="1"/>
             </wp:cNvGraphicFramePr>
@@ -5599,20 +5655,7 @@
         <w:rPr>
           <w:color w:val="000000"/>
         </w:rPr>
-        <w:t xml:space="preserve">The green dots indicate the transitions for which Skyline already has chromatogram data.  Skyline automatically extracts chromatograms for all peaks in the isotope distribution which it predicts to have at least 1% of the entire distribution.  Plus, it always extracts a chromatogram for M-1, since a correctly picked peak with no interference will generally have no signal at this </w:t>
-      </w:r>
-      <w:r>
-        <w:rPr>
-          <w:i/>
-          <w:color w:val="000000"/>
-        </w:rPr>
-        <w:t>m/z</w:t>
-      </w:r>
-      <w:r>
-        <w:rPr>
-          <w:color w:val="000000"/>
-        </w:rPr>
-        <w:t>.</w:t>
+        <w:t>If you see only these three precursor transitions:</w:t>
       </w:r>
     </w:p>
     <w:p>
@@ -5623,15 +5666,101 @@
           <w:numId w:val="26"/>
         </w:numPr>
         <w:rPr>
-          <w:b/>
-          <w:color w:val="000000"/>
-        </w:rPr>
-      </w:pPr>
-      <w:r>
-        <w:rPr>
-          <w:color w:val="000000"/>
-        </w:rPr>
-        <w:t>Check the M+3 and M+4 transitions.</w:t>
+          <w:color w:val="000000"/>
+        </w:rPr>
+      </w:pPr>
+      <w:r>
+        <w:rPr>
+          <w:color w:val="000000"/>
+        </w:rPr>
+        <w:t>Click the funnel icon to remove transition filtering.</w:t>
+      </w:r>
+    </w:p>
+    <w:p>
+      <w:pPr>
+        <w:rPr>
+          <w:color w:val="000000"/>
+        </w:rPr>
+      </w:pPr>
+      <w:r>
+        <w:rPr>
+          <w:color w:val="000000"/>
+        </w:rPr>
+        <w:t>This causes Skyline to show all possible transitions for this peptide precursor:</w:t>
+      </w:r>
+    </w:p>
+    <w:p>
+      <w:pPr>
+        <w:rPr>
+          <w:color w:val="000000"/>
+        </w:rPr>
+      </w:pPr>
+      <w:r>
+        <w:rPr>
+          <w:noProof/>
+        </w:rPr>
+        <w:drawing>
+          <wp:inline distT="0" distB="0" distL="0" distR="0" wp14:anchorId="2FCBAC06" wp14:editId="33931E80">
+            <wp:extent cx="3905250" cy="2152650"/>
+            <wp:effectExtent l="0" t="0" r="0" b="0"/>
+            <wp:docPr id="55" name="Picture 55"/>
+            <wp:cNvGraphicFramePr>
+              <a:graphicFrameLocks xmlns:a="http://schemas.openxmlformats.org/drawingml/2006/main" noChangeAspect="1"/>
+            </wp:cNvGraphicFramePr>
+            <a:graphic xmlns:a="http://schemas.openxmlformats.org/drawingml/2006/main">
+              <a:graphicData uri="http://schemas.openxmlformats.org/drawingml/2006/picture">
+                <pic:pic xmlns:pic="http://schemas.openxmlformats.org/drawingml/2006/picture">
+                  <pic:nvPicPr>
+                    <pic:cNvPr id="1" name=""/>
+                    <pic:cNvPicPr/>
+                  </pic:nvPicPr>
+                  <pic:blipFill>
+                    <a:blip r:embed="rId40"/>
+                    <a:stretch>
+                      <a:fillRect/>
+                    </a:stretch>
+                  </pic:blipFill>
+                  <pic:spPr>
+                    <a:xfrm>
+                      <a:off x="0" y="0"/>
+                      <a:ext cx="3905250" cy="2152650"/>
+                    </a:xfrm>
+                    <a:prstGeom prst="rect">
+                      <a:avLst/>
+                    </a:prstGeom>
+                  </pic:spPr>
+                </pic:pic>
+              </a:graphicData>
+            </a:graphic>
+          </wp:inline>
+        </w:drawing>
+      </w:r>
+    </w:p>
+    <w:p>
+      <w:pPr>
+        <w:rPr>
+          <w:color w:val="000000"/>
+        </w:rPr>
+      </w:pPr>
+      <w:r>
+        <w:rPr>
+          <w:color w:val="000000"/>
+        </w:rPr>
+        <w:lastRenderedPageBreak/>
+        <w:t xml:space="preserve">The green dots indicate the transitions for which Skyline already has chromatogram data.  Skyline automatically extracts chromatograms for all peaks in the isotope distribution which it predicts to have at least 1% of the entire distribution.  Plus, it always extracts a chromatogram for M-1, since a correctly picked peak with no interference will generally have no signal at this </w:t>
+      </w:r>
+      <w:r>
+        <w:rPr>
+          <w:i/>
+          <w:color w:val="000000"/>
+        </w:rPr>
+        <w:t>m/z</w:t>
+      </w:r>
+      <w:r>
+        <w:rPr>
+          <w:color w:val="000000"/>
+        </w:rPr>
+        <w:t>.</w:t>
       </w:r>
     </w:p>
     <w:p>
@@ -5650,6 +5779,25 @@
         <w:rPr>
           <w:color w:val="000000"/>
         </w:rPr>
+        <w:t>Check the M+3 and M+4 transitions.</w:t>
+      </w:r>
+    </w:p>
+    <w:p>
+      <w:pPr>
+        <w:pStyle w:val="ListParagraph"/>
+        <w:numPr>
+          <w:ilvl w:val="0"/>
+          <w:numId w:val="26"/>
+        </w:numPr>
+        <w:rPr>
+          <w:b/>
+          <w:color w:val="000000"/>
+        </w:rPr>
+      </w:pPr>
+      <w:r>
+        <w:rPr>
+          <w:color w:val="000000"/>
+        </w:rPr>
         <w:t>Click the green check button in the upper left, or press Enter.</w:t>
       </w:r>
     </w:p>
@@ -5684,7 +5832,7 @@
           <w:color w:val="000000"/>
         </w:rPr>
         <w:drawing>
-          <wp:inline distT="0" distB="0" distL="0" distR="0" wp14:anchorId="16C395F3" wp14:editId="685C4AAA">
+          <wp:inline distT="0" distB="0" distL="0" distR="0" wp14:anchorId="2E05D072" wp14:editId="301A64E1">
             <wp:extent cx="4333875" cy="3943350"/>
             <wp:effectExtent l="0" t="0" r="9525" b="0"/>
             <wp:docPr id="52" name="Picture 52"/>
@@ -5701,7 +5849,7 @@
                     </pic:cNvPicPr>
                   </pic:nvPicPr>
                   <pic:blipFill>
-                    <a:blip r:embed="rId40">
+                    <a:blip r:embed="rId41">
                       <a:extLst>
                         <a:ext uri="{28A0092B-C50C-407E-A947-70E740481C1C}">
                           <a14:useLocalDpi xmlns:a14="http://schemas.microsoft.com/office/drawing/2010/main" val="0"/>
@@ -5749,7 +5897,19 @@
         <w:rPr>
           <w:color w:val="000000"/>
         </w:rPr>
-        <w:t xml:space="preserve"> that the peak at 33 minutes is caused by another peptide of very similar atomic composition to the target</w:t>
+        <w:t xml:space="preserve"> that the peak at 33 minutes is caused by another peptide of very similar </w:t>
+      </w:r>
+      <w:r>
+        <w:rPr>
+          <w:color w:val="000000"/>
+        </w:rPr>
+        <w:t>elemental</w:t>
+      </w:r>
+      <w:r>
+        <w:rPr>
+          <w:color w:val="000000"/>
+        </w:rPr>
+        <w:t xml:space="preserve"> composition to the target</w:t>
       </w:r>
       <w:r>
         <w:rPr>
@@ -5798,7 +5958,11 @@
     </w:p>
     <w:p>
       <w:r>
-        <w:t>You can also inspect the MS1 spectra from which the chromatograms were extracted, through a simple point-and-click interface. This is now the simplest way to gain quick insight into the difference between the peaks at 33.2 minutes versus the ones at 37.4 minutes. To gain this new perspective, do the following:</w:t>
+        <w:t xml:space="preserve">You can also inspect the MS1 spectra from which the chromatograms were extracted, through a simple point-and-click interface. This is now the simplest way to gain quick insight into the difference between </w:t>
+      </w:r>
+      <w:r>
+        <w:lastRenderedPageBreak/>
+        <w:t>the peaks at 33.2 minutes versus the ones at 37.4 minutes. To gain this new perspective, do the following:</w:t>
       </w:r>
     </w:p>
     <w:p>
@@ -5848,7 +6012,7 @@
           <w:noProof/>
         </w:rPr>
         <w:drawing>
-          <wp:inline distT="0" distB="0" distL="0" distR="0" wp14:anchorId="37A94F39" wp14:editId="75511406">
+          <wp:inline distT="0" distB="0" distL="0" distR="0" wp14:anchorId="7F9CDFCE" wp14:editId="4042DA65">
             <wp:extent cx="5534025" cy="3562350"/>
             <wp:effectExtent l="0" t="0" r="9525" b="0"/>
             <wp:docPr id="2" name="Picture 2"/>
@@ -5860,81 +6024,6 @@
                 <pic:pic xmlns:pic="http://schemas.openxmlformats.org/drawingml/2006/picture">
                   <pic:nvPicPr>
                     <pic:cNvPr id="0" name="Picture 1"/>
-                    <pic:cNvPicPr>
-                      <a:picLocks noChangeAspect="1" noChangeArrowheads="1"/>
-                    </pic:cNvPicPr>
-                  </pic:nvPicPr>
-                  <pic:blipFill>
-                    <a:blip r:embed="rId41">
-                      <a:extLst>
-                        <a:ext uri="{28A0092B-C50C-407E-A947-70E740481C1C}">
-                          <a14:useLocalDpi xmlns:a14="http://schemas.microsoft.com/office/drawing/2010/main" val="0"/>
-                        </a:ext>
-                      </a:extLst>
-                    </a:blip>
-                    <a:srcRect/>
-                    <a:stretch>
-                      <a:fillRect/>
-                    </a:stretch>
-                  </pic:blipFill>
-                  <pic:spPr bwMode="auto">
-                    <a:xfrm>
-                      <a:off x="0" y="0"/>
-                      <a:ext cx="5534025" cy="3562350"/>
-                    </a:xfrm>
-                    <a:prstGeom prst="rect">
-                      <a:avLst/>
-                    </a:prstGeom>
-                    <a:noFill/>
-                    <a:ln>
-                      <a:noFill/>
-                    </a:ln>
-                  </pic:spPr>
-                </pic:pic>
-              </a:graphicData>
-            </a:graphic>
-          </wp:inline>
-        </w:drawing>
-      </w:r>
-    </w:p>
-    <w:p>
-      <w:pPr>
-        <w:pStyle w:val="ListParagraph"/>
-        <w:numPr>
-          <w:ilvl w:val="0"/>
-          <w:numId w:val="39"/>
-        </w:numPr>
-      </w:pPr>
-      <w:r>
-        <w:t>Repeat this hover and click operation for the peak at 33.2 minutes.</w:t>
-      </w:r>
-    </w:p>
-    <w:p>
-      <w:pPr>
-        <w:keepNext/>
-      </w:pPr>
-      <w:r>
-        <w:t>The graph should change to something like this:</w:t>
-      </w:r>
-    </w:p>
-    <w:p>
-      <w:r>
-        <w:rPr>
-          <w:noProof/>
-        </w:rPr>
-        <w:drawing>
-          <wp:inline distT="0" distB="0" distL="0" distR="0" wp14:anchorId="427A0D9C" wp14:editId="5F68F502">
-            <wp:extent cx="5534025" cy="3562350"/>
-            <wp:effectExtent l="0" t="0" r="9525" b="0"/>
-            <wp:docPr id="3" name="Picture 3"/>
-            <wp:cNvGraphicFramePr>
-              <a:graphicFrameLocks xmlns:a="http://schemas.openxmlformats.org/drawingml/2006/main" noChangeAspect="1"/>
-            </wp:cNvGraphicFramePr>
-            <a:graphic xmlns:a="http://schemas.openxmlformats.org/drawingml/2006/main">
-              <a:graphicData uri="http://schemas.openxmlformats.org/drawingml/2006/picture">
-                <pic:pic xmlns:pic="http://schemas.openxmlformats.org/drawingml/2006/picture">
-                  <pic:nvPicPr>
-                    <pic:cNvPr id="0" name="Picture 2"/>
                     <pic:cNvPicPr>
                       <a:picLocks noChangeAspect="1" noChangeArrowheads="1"/>
                     </pic:cNvPicPr>
@@ -5973,6 +6062,82 @@
       </w:r>
     </w:p>
     <w:p>
+      <w:pPr>
+        <w:pStyle w:val="ListParagraph"/>
+        <w:numPr>
+          <w:ilvl w:val="0"/>
+          <w:numId w:val="39"/>
+        </w:numPr>
+      </w:pPr>
+      <w:r>
+        <w:t>Repeat this hover and click operation for the peak at 33.2 minutes.</w:t>
+      </w:r>
+    </w:p>
+    <w:p>
+      <w:pPr>
+        <w:keepNext/>
+      </w:pPr>
+      <w:r>
+        <w:lastRenderedPageBreak/>
+        <w:t>The graph should change to something like this:</w:t>
+      </w:r>
+    </w:p>
+    <w:p>
+      <w:r>
+        <w:rPr>
+          <w:noProof/>
+        </w:rPr>
+        <w:drawing>
+          <wp:inline distT="0" distB="0" distL="0" distR="0" wp14:anchorId="5FC13892" wp14:editId="12A417C0">
+            <wp:extent cx="5534025" cy="3562350"/>
+            <wp:effectExtent l="0" t="0" r="9525" b="0"/>
+            <wp:docPr id="3" name="Picture 3"/>
+            <wp:cNvGraphicFramePr>
+              <a:graphicFrameLocks xmlns:a="http://schemas.openxmlformats.org/drawingml/2006/main" noChangeAspect="1"/>
+            </wp:cNvGraphicFramePr>
+            <a:graphic xmlns:a="http://schemas.openxmlformats.org/drawingml/2006/main">
+              <a:graphicData uri="http://schemas.openxmlformats.org/drawingml/2006/picture">
+                <pic:pic xmlns:pic="http://schemas.openxmlformats.org/drawingml/2006/picture">
+                  <pic:nvPicPr>
+                    <pic:cNvPr id="0" name="Picture 2"/>
+                    <pic:cNvPicPr>
+                      <a:picLocks noChangeAspect="1" noChangeArrowheads="1"/>
+                    </pic:cNvPicPr>
+                  </pic:nvPicPr>
+                  <pic:blipFill>
+                    <a:blip r:embed="rId43">
+                      <a:extLst>
+                        <a:ext uri="{28A0092B-C50C-407E-A947-70E740481C1C}">
+                          <a14:useLocalDpi xmlns:a14="http://schemas.microsoft.com/office/drawing/2010/main" val="0"/>
+                        </a:ext>
+                      </a:extLst>
+                    </a:blip>
+                    <a:srcRect/>
+                    <a:stretch>
+                      <a:fillRect/>
+                    </a:stretch>
+                  </pic:blipFill>
+                  <pic:spPr bwMode="auto">
+                    <a:xfrm>
+                      <a:off x="0" y="0"/>
+                      <a:ext cx="5534025" cy="3562350"/>
+                    </a:xfrm>
+                    <a:prstGeom prst="rect">
+                      <a:avLst/>
+                    </a:prstGeom>
+                    <a:noFill/>
+                    <a:ln>
+                      <a:noFill/>
+                    </a:ln>
+                  </pic:spPr>
+                </pic:pic>
+              </a:graphicData>
+            </a:graphic>
+          </wp:inline>
+        </w:drawing>
+      </w:r>
+    </w:p>
+    <w:p>
       <w:r>
         <w:t>The differences observed in the chromatograms should also be clear in these spectra.</w:t>
       </w:r>
@@ -6064,8 +6229,8 @@
         <w:tblLook w:val="04A0" w:firstRow="1" w:lastRow="0" w:firstColumn="1" w:lastColumn="0" w:noHBand="0" w:noVBand="1"/>
       </w:tblPr>
       <w:tblGrid>
-        <w:gridCol w:w="4680"/>
-        <w:gridCol w:w="4680"/>
+        <w:gridCol w:w="4788"/>
+        <w:gridCol w:w="4788"/>
       </w:tblGrid>
       <w:tr>
         <w:tc>
@@ -6092,6 +6257,7 @@
                 <w:b/>
                 <w:color w:val="000000"/>
               </w:rPr>
+              <w:lastRenderedPageBreak/>
               <w:t>5b_MCF7_TiTip3</w:t>
             </w:r>
           </w:p>
@@ -6107,7 +6273,7 @@
                 <w:color w:val="000000"/>
               </w:rPr>
               <w:drawing>
-                <wp:inline distT="0" distB="0" distL="0" distR="0" wp14:anchorId="588C37AD" wp14:editId="1640BB8C">
+                <wp:inline distT="0" distB="0" distL="0" distR="0" wp14:anchorId="3C2FEB01" wp14:editId="15575F6E">
                   <wp:extent cx="2914650" cy="2990850"/>
                   <wp:effectExtent l="0" t="0" r="0" b="0"/>
                   <wp:docPr id="58" name="Picture 58"/>
@@ -6124,7 +6290,7 @@
                           </pic:cNvPicPr>
                         </pic:nvPicPr>
                         <pic:blipFill>
-                          <a:blip r:embed="rId43">
+                          <a:blip r:embed="rId44">
                             <a:extLst>
                               <a:ext uri="{28A0092B-C50C-407E-A947-70E740481C1C}">
                                 <a14:useLocalDpi xmlns:a14="http://schemas.microsoft.com/office/drawing/2010/main" val="0"/>
@@ -6196,7 +6362,7 @@
                 <w:color w:val="000000"/>
               </w:rPr>
               <w:drawing>
-                <wp:inline distT="0" distB="0" distL="0" distR="0" wp14:anchorId="4C679937" wp14:editId="3D6DA507">
+                <wp:inline distT="0" distB="0" distL="0" distR="0" wp14:anchorId="53F4BF2C" wp14:editId="6F56EE5F">
                   <wp:extent cx="2914650" cy="2981325"/>
                   <wp:effectExtent l="0" t="0" r="0" b="9525"/>
                   <wp:docPr id="60" name="Picture 60"/>
@@ -6213,7 +6379,7 @@
                           </pic:cNvPicPr>
                         </pic:nvPicPr>
                         <pic:blipFill>
-                          <a:blip r:embed="rId44">
+                          <a:blip r:embed="rId45">
                             <a:extLst>
                               <a:ext uri="{28A0092B-C50C-407E-A947-70E740481C1C}">
                                 <a14:useLocalDpi xmlns:a14="http://schemas.microsoft.com/office/drawing/2010/main" val="0"/>
@@ -6331,8 +6497,9 @@
         <w:rPr>
           <w:noProof/>
         </w:rPr>
+        <w:lastRenderedPageBreak/>
         <w:drawing>
-          <wp:inline distT="0" distB="0" distL="0" distR="0" wp14:anchorId="3260D369" wp14:editId="479B4321">
+          <wp:inline distT="0" distB="0" distL="0" distR="0" wp14:anchorId="7503A839" wp14:editId="28597A56">
             <wp:extent cx="2914650" cy="2990850"/>
             <wp:effectExtent l="0" t="0" r="0" b="0"/>
             <wp:docPr id="62" name="Picture 62"/>
@@ -6349,7 +6516,7 @@
                     </pic:cNvPicPr>
                   </pic:nvPicPr>
                   <pic:blipFill>
-                    <a:blip r:embed="rId45">
+                    <a:blip r:embed="rId46">
                       <a:extLst>
                         <a:ext uri="{28A0092B-C50C-407E-A947-70E740481C1C}">
                           <a14:useLocalDpi xmlns:a14="http://schemas.microsoft.com/office/drawing/2010/main" val="0"/>
@@ -6447,8 +6614,8 @@
         <w:tblLook w:val="04A0" w:firstRow="1" w:lastRow="0" w:firstColumn="1" w:lastColumn="0" w:noHBand="0" w:noVBand="1"/>
       </w:tblPr>
       <w:tblGrid>
-        <w:gridCol w:w="4680"/>
-        <w:gridCol w:w="4680"/>
+        <w:gridCol w:w="4788"/>
+        <w:gridCol w:w="4788"/>
       </w:tblGrid>
       <w:tr>
         <w:tc>
@@ -6490,7 +6657,7 @@
                 <w:color w:val="000000"/>
               </w:rPr>
               <w:drawing>
-                <wp:inline distT="0" distB="0" distL="0" distR="0" wp14:anchorId="2A6B169E" wp14:editId="694F65C4">
+                <wp:inline distT="0" distB="0" distL="0" distR="0" wp14:anchorId="0BB6F0D0" wp14:editId="04411E8D">
                   <wp:extent cx="2914650" cy="2990850"/>
                   <wp:effectExtent l="0" t="0" r="0" b="0"/>
                   <wp:docPr id="63" name="Picture 63"/>
@@ -6507,7 +6674,7 @@
                           </pic:cNvPicPr>
                         </pic:nvPicPr>
                         <pic:blipFill>
-                          <a:blip r:embed="rId46">
+                          <a:blip r:embed="rId47">
                             <a:extLst>
                               <a:ext uri="{28A0092B-C50C-407E-A947-70E740481C1C}">
                                 <a14:useLocalDpi xmlns:a14="http://schemas.microsoft.com/office/drawing/2010/main" val="0"/>
@@ -6579,7 +6746,7 @@
                 <w:color w:val="000000"/>
               </w:rPr>
               <w:drawing>
-                <wp:inline distT="0" distB="0" distL="0" distR="0" wp14:anchorId="25FFFD27" wp14:editId="689F78B0">
+                <wp:inline distT="0" distB="0" distL="0" distR="0" wp14:anchorId="513DC989" wp14:editId="4A695D18">
                   <wp:extent cx="2914650" cy="2981325"/>
                   <wp:effectExtent l="0" t="0" r="0" b="9525"/>
                   <wp:docPr id="64" name="Picture 64"/>
@@ -6596,7 +6763,7 @@
                           </pic:cNvPicPr>
                         </pic:nvPicPr>
                         <pic:blipFill>
-                          <a:blip r:embed="rId47">
+                          <a:blip r:embed="rId48">
                             <a:extLst>
                               <a:ext uri="{28A0092B-C50C-407E-A947-70E740481C1C}">
                                 <a14:useLocalDpi xmlns:a14="http://schemas.microsoft.com/office/drawing/2010/main" val="0"/>
@@ -6649,8 +6816,8 @@
         <w:tblLook w:val="04A0" w:firstRow="1" w:lastRow="0" w:firstColumn="1" w:lastColumn="0" w:noHBand="0" w:noVBand="1"/>
       </w:tblPr>
       <w:tblGrid>
-        <w:gridCol w:w="4680"/>
-        <w:gridCol w:w="4680"/>
+        <w:gridCol w:w="4788"/>
+        <w:gridCol w:w="4788"/>
       </w:tblGrid>
       <w:tr>
         <w:tc>
@@ -6692,7 +6859,7 @@
                 <w:color w:val="000000"/>
               </w:rPr>
               <w:drawing>
-                <wp:inline distT="0" distB="0" distL="0" distR="0" wp14:anchorId="48E5E8A1" wp14:editId="371A4985">
+                <wp:inline distT="0" distB="0" distL="0" distR="0" wp14:anchorId="472530C5" wp14:editId="78CCC13E">
                   <wp:extent cx="2914650" cy="2990850"/>
                   <wp:effectExtent l="0" t="0" r="0" b="0"/>
                   <wp:docPr id="72" name="Picture 72"/>
@@ -6709,7 +6876,7 @@
                           </pic:cNvPicPr>
                         </pic:nvPicPr>
                         <pic:blipFill>
-                          <a:blip r:embed="rId48">
+                          <a:blip r:embed="rId49">
                             <a:extLst>
                               <a:ext uri="{28A0092B-C50C-407E-A947-70E740481C1C}">
                                 <a14:useLocalDpi xmlns:a14="http://schemas.microsoft.com/office/drawing/2010/main" val="0"/>
@@ -6781,7 +6948,7 @@
                 <w:color w:val="000000"/>
               </w:rPr>
               <w:drawing>
-                <wp:inline distT="0" distB="0" distL="0" distR="0" wp14:anchorId="068355C7" wp14:editId="777E5A54">
+                <wp:inline distT="0" distB="0" distL="0" distR="0" wp14:anchorId="621E52E5" wp14:editId="405F0045">
                   <wp:extent cx="2914650" cy="2981325"/>
                   <wp:effectExtent l="0" t="0" r="0" b="9525"/>
                   <wp:docPr id="77" name="Picture 77"/>
@@ -6798,7 +6965,7 @@
                           </pic:cNvPicPr>
                         </pic:nvPicPr>
                         <pic:blipFill>
-                          <a:blip r:embed="rId49">
+                          <a:blip r:embed="rId50">
                             <a:extLst>
                               <a:ext uri="{28A0092B-C50C-407E-A947-70E740481C1C}">
                                 <a14:useLocalDpi xmlns:a14="http://schemas.microsoft.com/office/drawing/2010/main" val="0"/>
@@ -6994,8 +7161,8 @@
         <w:tblLook w:val="04A0" w:firstRow="1" w:lastRow="0" w:firstColumn="1" w:lastColumn="0" w:noHBand="0" w:noVBand="1"/>
       </w:tblPr>
       <w:tblGrid>
-        <w:gridCol w:w="4680"/>
-        <w:gridCol w:w="4680"/>
+        <w:gridCol w:w="4788"/>
+        <w:gridCol w:w="4788"/>
       </w:tblGrid>
       <w:tr>
         <w:tc>
@@ -7022,6 +7189,7 @@
                 <w:b/>
                 <w:color w:val="000000"/>
               </w:rPr>
+              <w:lastRenderedPageBreak/>
               <w:t>5b_MCF7_TiTip3</w:t>
             </w:r>
           </w:p>
@@ -7037,7 +7205,7 @@
                 <w:color w:val="000000"/>
               </w:rPr>
               <w:drawing>
-                <wp:inline distT="0" distB="0" distL="0" distR="0" wp14:anchorId="455C3AB5" wp14:editId="7E4504B2">
+                <wp:inline distT="0" distB="0" distL="0" distR="0" wp14:anchorId="179A322F" wp14:editId="1183E3C2">
                   <wp:extent cx="2914650" cy="2990850"/>
                   <wp:effectExtent l="0" t="0" r="0" b="0"/>
                   <wp:docPr id="78" name="Picture 78"/>
@@ -7054,7 +7222,7 @@
                           </pic:cNvPicPr>
                         </pic:nvPicPr>
                         <pic:blipFill>
-                          <a:blip r:embed="rId50">
+                          <a:blip r:embed="rId51">
                             <a:extLst>
                               <a:ext uri="{28A0092B-C50C-407E-A947-70E740481C1C}">
                                 <a14:useLocalDpi xmlns:a14="http://schemas.microsoft.com/office/drawing/2010/main" val="0"/>
@@ -7126,7 +7294,7 @@
                 <w:color w:val="000000"/>
               </w:rPr>
               <w:drawing>
-                <wp:inline distT="0" distB="0" distL="0" distR="0" wp14:anchorId="38D223CA" wp14:editId="70B3D16C">
+                <wp:inline distT="0" distB="0" distL="0" distR="0" wp14:anchorId="0BC5432D" wp14:editId="29AEC395">
                   <wp:extent cx="2914650" cy="2981325"/>
                   <wp:effectExtent l="0" t="0" r="0" b="9525"/>
                   <wp:docPr id="79" name="Picture 79"/>
@@ -7143,7 +7311,7 @@
                           </pic:cNvPicPr>
                         </pic:nvPicPr>
                         <pic:blipFill>
-                          <a:blip r:embed="rId51">
+                          <a:blip r:embed="rId52">
                             <a:extLst>
                               <a:ext uri="{28A0092B-C50C-407E-A947-70E740481C1C}">
                                 <a14:useLocalDpi xmlns:a14="http://schemas.microsoft.com/office/drawing/2010/main" val="0"/>
@@ -7323,8 +7491,9 @@
           <w:noProof/>
           <w:color w:val="000000"/>
         </w:rPr>
+        <w:lastRenderedPageBreak/>
         <w:drawing>
-          <wp:inline distT="0" distB="0" distL="0" distR="0" wp14:anchorId="3D7622A8" wp14:editId="781C5BC6">
+          <wp:inline distT="0" distB="0" distL="0" distR="0" wp14:anchorId="3091E161" wp14:editId="67800D31">
             <wp:extent cx="3352800" cy="3219450"/>
             <wp:effectExtent l="0" t="0" r="0" b="0"/>
             <wp:docPr id="80" name="Picture 80"/>
@@ -7341,7 +7510,7 @@
                     </pic:cNvPicPr>
                   </pic:nvPicPr>
                   <pic:blipFill>
-                    <a:blip r:embed="rId52">
+                    <a:blip r:embed="rId53">
                       <a:extLst>
                         <a:ext uri="{28A0092B-C50C-407E-A947-70E740481C1C}">
                           <a14:useLocalDpi xmlns:a14="http://schemas.microsoft.com/office/drawing/2010/main" val="0"/>
@@ -7398,7 +7567,7 @@
           <w:color w:val="000000"/>
         </w:rPr>
         <w:drawing>
-          <wp:inline distT="0" distB="0" distL="0" distR="0" wp14:anchorId="72F9A57A" wp14:editId="6E4E1E8C">
+          <wp:inline distT="0" distB="0" distL="0" distR="0" wp14:anchorId="36871187" wp14:editId="76B84420">
             <wp:extent cx="3343275" cy="3219450"/>
             <wp:effectExtent l="0" t="0" r="9525" b="0"/>
             <wp:docPr id="83" name="Picture 83"/>
@@ -7415,7 +7584,7 @@
                     </pic:cNvPicPr>
                   </pic:nvPicPr>
                   <pic:blipFill>
-                    <a:blip r:embed="rId53">
+                    <a:blip r:embed="rId54">
                       <a:extLst>
                         <a:ext uri="{28A0092B-C50C-407E-A947-70E740481C1C}">
                           <a14:useLocalDpi xmlns:a14="http://schemas.microsoft.com/office/drawing/2010/main" val="0"/>
@@ -7470,6 +7639,7 @@
         <w:rPr>
           <w:color w:val="000000"/>
         </w:rPr>
+        <w:lastRenderedPageBreak/>
         <w:t>You can do the following to put the chromatograms on the same scale and make it easier to interpret how these IDs are aligned between replicates:</w:t>
       </w:r>
     </w:p>
@@ -7583,7 +7753,7 @@
           <w:noProof/>
         </w:rPr>
         <w:drawing>
-          <wp:inline distT="0" distB="0" distL="0" distR="0" wp14:anchorId="45F6C9FC" wp14:editId="27AF9C65">
+          <wp:inline distT="0" distB="0" distL="0" distR="0" wp14:anchorId="161A88E6" wp14:editId="13028A0B">
             <wp:extent cx="3581400" cy="5423717"/>
             <wp:effectExtent l="0" t="0" r="0" b="5715"/>
             <wp:docPr id="76" name="Picture 76"/>
@@ -7600,7 +7770,7 @@
                     </pic:cNvPicPr>
                   </pic:nvPicPr>
                   <pic:blipFill>
-                    <a:blip r:embed="rId54">
+                    <a:blip r:embed="rId55">
                       <a:extLst>
                         <a:ext uri="{28A0092B-C50C-407E-A947-70E740481C1C}">
                           <a14:useLocalDpi xmlns:a14="http://schemas.microsoft.com/office/drawing/2010/main" val="0"/>
@@ -7634,6 +7804,7 @@
     </w:p>
     <w:p>
       <w:r>
+        <w:lastRenderedPageBreak/>
         <w:t>To see the isotope distribution in an MS1 spectrum from which the chromatogram points were extracted:</w:t>
       </w:r>
     </w:p>
@@ -7669,7 +7840,7 @@
           <w:noProof/>
         </w:rPr>
         <w:drawing>
-          <wp:inline distT="0" distB="0" distL="0" distR="0" wp14:anchorId="170F8BFC" wp14:editId="4A7A0C5A">
+          <wp:inline distT="0" distB="0" distL="0" distR="0" wp14:anchorId="63767B18" wp14:editId="535D4346">
             <wp:extent cx="5534025" cy="3562350"/>
             <wp:effectExtent l="0" t="0" r="9525" b="0"/>
             <wp:docPr id="94" name="Picture 94"/>
@@ -7686,7 +7857,7 @@
                     </pic:cNvPicPr>
                   </pic:nvPicPr>
                   <pic:blipFill>
-                    <a:blip r:embed="rId55">
+                    <a:blip r:embed="rId56">
                       <a:extLst>
                         <a:ext uri="{28A0092B-C50C-407E-A947-70E740481C1C}">
                           <a14:useLocalDpi xmlns:a14="http://schemas.microsoft.com/office/drawing/2010/main" val="0"/>
@@ -7809,6 +7980,7 @@
         <w:rPr>
           <w:b/>
         </w:rPr>
+        <w:lastRenderedPageBreak/>
         <w:t>5b_MCF7_TiTip3 (37.61 Min)</w:t>
       </w:r>
     </w:p>
@@ -7818,7 +7990,7 @@
           <w:noProof/>
         </w:rPr>
         <w:drawing>
-          <wp:inline distT="0" distB="0" distL="0" distR="0" wp14:anchorId="4738AF50" wp14:editId="64AA6900">
+          <wp:inline distT="0" distB="0" distL="0" distR="0" wp14:anchorId="3BEAC26D" wp14:editId="38319BF3">
             <wp:extent cx="5943600" cy="2132437"/>
             <wp:effectExtent l="0" t="0" r="0" b="1270"/>
             <wp:docPr id="88" name="Picture 88"/>
@@ -7830,75 +8002,6 @@
                 <pic:pic xmlns:pic="http://schemas.openxmlformats.org/drawingml/2006/picture">
                   <pic:nvPicPr>
                     <pic:cNvPr id="0" name="Picture 36"/>
-                    <pic:cNvPicPr>
-                      <a:picLocks noChangeAspect="1" noChangeArrowheads="1"/>
-                    </pic:cNvPicPr>
-                  </pic:nvPicPr>
-                  <pic:blipFill>
-                    <a:blip r:embed="rId56">
-                      <a:extLst>
-                        <a:ext uri="{28A0092B-C50C-407E-A947-70E740481C1C}">
-                          <a14:useLocalDpi xmlns:a14="http://schemas.microsoft.com/office/drawing/2010/main" val="0"/>
-                        </a:ext>
-                      </a:extLst>
-                    </a:blip>
-                    <a:srcRect/>
-                    <a:stretch>
-                      <a:fillRect/>
-                    </a:stretch>
-                  </pic:blipFill>
-                  <pic:spPr bwMode="auto">
-                    <a:xfrm>
-                      <a:off x="0" y="0"/>
-                      <a:ext cx="5943600" cy="2132437"/>
-                    </a:xfrm>
-                    <a:prstGeom prst="rect">
-                      <a:avLst/>
-                    </a:prstGeom>
-                    <a:noFill/>
-                    <a:ln>
-                      <a:noFill/>
-                    </a:ln>
-                  </pic:spPr>
-                </pic:pic>
-              </a:graphicData>
-            </a:graphic>
-          </wp:inline>
-        </w:drawing>
-      </w:r>
-    </w:p>
-    <w:p>
-      <w:pPr>
-        <w:keepNext/>
-        <w:rPr>
-          <w:b/>
-        </w:rPr>
-      </w:pPr>
-      <w:r>
-        <w:rPr>
-          <w:b/>
-        </w:rPr>
-        <w:t>1_MCF_TiB_L (37.03 min)</w:t>
-      </w:r>
-    </w:p>
-    <w:p>
-      <w:r>
-        <w:rPr>
-          <w:noProof/>
-        </w:rPr>
-        <w:drawing>
-          <wp:inline distT="0" distB="0" distL="0" distR="0" wp14:anchorId="788B1623" wp14:editId="0ADD478F">
-            <wp:extent cx="5943600" cy="2132437"/>
-            <wp:effectExtent l="0" t="0" r="0" b="1270"/>
-            <wp:docPr id="90" name="Picture 90"/>
-            <wp:cNvGraphicFramePr>
-              <a:graphicFrameLocks xmlns:a="http://schemas.openxmlformats.org/drawingml/2006/main" noChangeAspect="1"/>
-            </wp:cNvGraphicFramePr>
-            <a:graphic xmlns:a="http://schemas.openxmlformats.org/drawingml/2006/main">
-              <a:graphicData uri="http://schemas.openxmlformats.org/drawingml/2006/picture">
-                <pic:pic xmlns:pic="http://schemas.openxmlformats.org/drawingml/2006/picture">
-                  <pic:nvPicPr>
-                    <pic:cNvPr id="0" name="Picture 38"/>
                     <pic:cNvPicPr>
                       <a:picLocks noChangeAspect="1" noChangeArrowheads="1"/>
                     </pic:cNvPicPr>
@@ -7937,6 +8040,75 @@
       </w:r>
     </w:p>
     <w:p>
+      <w:pPr>
+        <w:keepNext/>
+        <w:rPr>
+          <w:b/>
+        </w:rPr>
+      </w:pPr>
+      <w:r>
+        <w:rPr>
+          <w:b/>
+        </w:rPr>
+        <w:t>1_MCF_TiB_L (37.03 min)</w:t>
+      </w:r>
+    </w:p>
+    <w:p>
+      <w:r>
+        <w:rPr>
+          <w:noProof/>
+        </w:rPr>
+        <w:drawing>
+          <wp:inline distT="0" distB="0" distL="0" distR="0" wp14:anchorId="623896A3" wp14:editId="2FF7D17E">
+            <wp:extent cx="5943600" cy="2132437"/>
+            <wp:effectExtent l="0" t="0" r="0" b="1270"/>
+            <wp:docPr id="90" name="Picture 90"/>
+            <wp:cNvGraphicFramePr>
+              <a:graphicFrameLocks xmlns:a="http://schemas.openxmlformats.org/drawingml/2006/main" noChangeAspect="1"/>
+            </wp:cNvGraphicFramePr>
+            <a:graphic xmlns:a="http://schemas.openxmlformats.org/drawingml/2006/main">
+              <a:graphicData uri="http://schemas.openxmlformats.org/drawingml/2006/picture">
+                <pic:pic xmlns:pic="http://schemas.openxmlformats.org/drawingml/2006/picture">
+                  <pic:nvPicPr>
+                    <pic:cNvPr id="0" name="Picture 38"/>
+                    <pic:cNvPicPr>
+                      <a:picLocks noChangeAspect="1" noChangeArrowheads="1"/>
+                    </pic:cNvPicPr>
+                  </pic:nvPicPr>
+                  <pic:blipFill>
+                    <a:blip r:embed="rId58">
+                      <a:extLst>
+                        <a:ext uri="{28A0092B-C50C-407E-A947-70E740481C1C}">
+                          <a14:useLocalDpi xmlns:a14="http://schemas.microsoft.com/office/drawing/2010/main" val="0"/>
+                        </a:ext>
+                      </a:extLst>
+                    </a:blip>
+                    <a:srcRect/>
+                    <a:stretch>
+                      <a:fillRect/>
+                    </a:stretch>
+                  </pic:blipFill>
+                  <pic:spPr bwMode="auto">
+                    <a:xfrm>
+                      <a:off x="0" y="0"/>
+                      <a:ext cx="5943600" cy="2132437"/>
+                    </a:xfrm>
+                    <a:prstGeom prst="rect">
+                      <a:avLst/>
+                    </a:prstGeom>
+                    <a:noFill/>
+                    <a:ln>
+                      <a:noFill/>
+                    </a:ln>
+                  </pic:spPr>
+                </pic:pic>
+              </a:graphicData>
+            </a:graphic>
+          </wp:inline>
+        </w:drawing>
+      </w:r>
+    </w:p>
+    <w:p>
       <w:r>
         <w:t>But you should feel pretty confident that the chromatogram peaks in the two runs measure the same peptide molecule.</w:t>
       </w:r>
@@ -7962,6 +8134,7 @@
         <w:pStyle w:val="Heading2"/>
       </w:pPr>
       <w:r>
+        <w:lastRenderedPageBreak/>
         <w:t>More fun with interference</w:t>
       </w:r>
     </w:p>
@@ -7977,8 +8150,8 @@
         <w:tblLook w:val="04A0" w:firstRow="1" w:lastRow="0" w:firstColumn="1" w:lastColumn="0" w:noHBand="0" w:noVBand="1"/>
       </w:tblPr>
       <w:tblGrid>
-        <w:gridCol w:w="4680"/>
-        <w:gridCol w:w="4680"/>
+        <w:gridCol w:w="4788"/>
+        <w:gridCol w:w="4788"/>
       </w:tblGrid>
       <w:tr>
         <w:tc>
@@ -8020,7 +8193,7 @@
                 <w:color w:val="000000"/>
               </w:rPr>
               <w:drawing>
-                <wp:inline distT="0" distB="0" distL="0" distR="0" wp14:anchorId="660F02C0" wp14:editId="68E97CBA">
+                <wp:inline distT="0" distB="0" distL="0" distR="0" wp14:anchorId="512CA64A" wp14:editId="38F444B8">
                   <wp:extent cx="2914650" cy="2990850"/>
                   <wp:effectExtent l="0" t="0" r="0" b="0"/>
                   <wp:docPr id="91" name="Picture 91"/>
@@ -8037,7 +8210,7 @@
                           </pic:cNvPicPr>
                         </pic:nvPicPr>
                         <pic:blipFill>
-                          <a:blip r:embed="rId58">
+                          <a:blip r:embed="rId59">
                             <a:extLst>
                               <a:ext uri="{28A0092B-C50C-407E-A947-70E740481C1C}">
                                 <a14:useLocalDpi xmlns:a14="http://schemas.microsoft.com/office/drawing/2010/main" val="0"/>
@@ -8109,7 +8282,7 @@
                 <w:color w:val="000000"/>
               </w:rPr>
               <w:drawing>
-                <wp:inline distT="0" distB="0" distL="0" distR="0" wp14:anchorId="6062EADF" wp14:editId="4DD95E27">
+                <wp:inline distT="0" distB="0" distL="0" distR="0" wp14:anchorId="0DFD0689" wp14:editId="3EF07862">
                   <wp:extent cx="2914650" cy="2981325"/>
                   <wp:effectExtent l="0" t="0" r="0" b="9525"/>
                   <wp:docPr id="92" name="Picture 92"/>
@@ -8126,7 +8299,7 @@
                           </pic:cNvPicPr>
                         </pic:nvPicPr>
                         <pic:blipFill>
-                          <a:blip r:embed="rId59">
+                          <a:blip r:embed="rId60">
                             <a:extLst>
                               <a:ext uri="{28A0092B-C50C-407E-A947-70E740481C1C}">
                                 <a14:useLocalDpi xmlns:a14="http://schemas.microsoft.com/office/drawing/2010/main" val="0"/>
@@ -8625,6 +8798,7 @@
         <w:pStyle w:val="Heading1"/>
       </w:pPr>
       <w:r>
+        <w:lastRenderedPageBreak/>
         <w:t>Minimizing a Chromatogram Cache File</w:t>
       </w:r>
     </w:p>
@@ -8852,10 +9026,10 @@
           <w:noProof/>
         </w:rPr>
         <w:drawing>
-          <wp:inline distT="0" distB="0" distL="0" distR="0" wp14:anchorId="26FDE2A6" wp14:editId="74ECC408">
+          <wp:inline distT="0" distB="0" distL="0" distR="0" wp14:anchorId="054A0EFA" wp14:editId="052D4CAA">
             <wp:extent cx="4381500" cy="3990975"/>
             <wp:effectExtent l="0" t="0" r="0" b="9525"/>
-            <wp:docPr id="93" name="Picture 93"/>
+            <wp:docPr id="1311674482" name="Picture 1" descr="A screenshot of a computer&#10;&#10;Description automatically generated"/>
             <wp:cNvGraphicFramePr>
               <a:graphicFrameLocks xmlns:a="http://schemas.openxmlformats.org/drawingml/2006/main" noChangeAspect="1"/>
             </wp:cNvGraphicFramePr>
@@ -8863,11 +9037,11 @@
               <a:graphicData uri="http://schemas.openxmlformats.org/drawingml/2006/picture">
                 <pic:pic xmlns:pic="http://schemas.openxmlformats.org/drawingml/2006/picture">
                   <pic:nvPicPr>
-                    <pic:cNvPr id="1" name=""/>
+                    <pic:cNvPr id="1311674482" name="Picture 1" descr="A screenshot of a computer&#10;&#10;Description automatically generated"/>
                     <pic:cNvPicPr/>
                   </pic:nvPicPr>
                   <pic:blipFill>
-                    <a:blip r:embed="rId60"/>
+                    <a:blip r:embed="rId61"/>
                     <a:stretch>
                       <a:fillRect/>
                     </a:stretch>
@@ -8896,7 +9070,7 @@
         <w:t xml:space="preserve"> this operation is expected to reduce the size of the cache file from about </w:t>
       </w:r>
       <w:r>
-        <w:t>878</w:t>
+        <w:t>947</w:t>
       </w:r>
       <w:r>
         <w:t xml:space="preserve"> </w:t>
@@ -8908,16 +9082,13 @@
         <w:t xml:space="preserve">B to </w:t>
       </w:r>
       <w:r>
-        <w:t>51</w:t>
+        <w:t>49</w:t>
       </w:r>
       <w:r>
         <w:t xml:space="preserve">% of its current size, or about </w:t>
       </w:r>
       <w:r>
-        <w:t>4</w:t>
-      </w:r>
-      <w:r>
-        <w:t>48</w:t>
+        <w:t>464</w:t>
       </w:r>
       <w:r>
         <w:t xml:space="preserve"> K</w:t>
@@ -9001,6 +9172,7 @@
         <w:spacing w:after="0"/>
       </w:pPr>
       <w:r>
+        <w:lastRenderedPageBreak/>
         <w:t xml:space="preserve">Click the </w:t>
       </w:r>
       <w:r>
@@ -9390,6 +9562,7 @@
         <w:pStyle w:val="Heading1"/>
       </w:pPr>
       <w:r>
+        <w:lastRenderedPageBreak/>
         <w:t>Conclusion</w:t>
       </w:r>
     </w:p>
@@ -9479,7 +9652,7 @@
       </w:r>
     </w:p>
     <w:p>
-      <w:hyperlink r:id="rId61" w:history="1">
+      <w:hyperlink r:id="rId62" w:history="1">
         <w:r>
           <w:rPr>
             <w:rStyle w:val="Hyperlink"/>
@@ -9600,7 +9773,7 @@
       </w:r>
     </w:p>
     <w:sectPr>
-      <w:footerReference w:type="default" r:id="rId62"/>
+      <w:footerReference w:type="default" r:id="rId63"/>
       <w:pgSz w:w="12240" w:h="15840"/>
       <w:pgMar w:top="1440" w:right="1440" w:bottom="1440" w:left="1440" w:header="720" w:footer="720" w:gutter="0"/>
       <w:cols w:space="720"/>
@@ -9611,7 +9784,7 @@
 </file>
 
 <file path=word/endnotes.xml><?xml version="1.0" encoding="utf-8"?>
-<w:endnotes xmlns:wpc="http://schemas.microsoft.com/office/word/2010/wordprocessingCanvas" xmlns:cx="http://schemas.microsoft.com/office/drawing/2014/chartex" xmlns:cx1="http://schemas.microsoft.com/office/drawing/2015/9/8/chartex" xmlns:cx2="http://schemas.microsoft.com/office/drawing/2015/10/21/chartex" xmlns:cx3="http://schemas.microsoft.com/office/drawing/2016/5/9/chartex" xmlns:cx4="http://schemas.microsoft.com/office/drawing/2016/5/10/chartex" xmlns:cx5="http://schemas.microsoft.com/office/drawing/2016/5/11/chartex" xmlns:cx6="http://schemas.microsoft.com/office/drawing/2016/5/12/chartex" xmlns:cx7="http://schemas.microsoft.com/office/drawing/2016/5/13/chartex" xmlns:cx8="http://schemas.microsoft.com/office/drawing/2016/5/14/chartex" xmlns:mc="http://schemas.openxmlformats.org/markup-compatibility/2006" xmlns:aink="http://schemas.microsoft.com/office/drawing/2016/ink" xmlns:am3d="http://schemas.microsoft.com/office/drawing/2017/model3d" xmlns:o="urn:schemas-microsoft-com:office:office" xmlns:oel="http://schemas.microsoft.com/office/2019/extlst" xmlns:r="http://schemas.openxmlformats.org/officeDocument/2006/relationships" xmlns:m="http://schemas.openxmlformats.org/officeDocument/2006/math" xmlns:v="urn:schemas-microsoft-com:vml" xmlns:wp14="http://schemas.microsoft.com/office/word/2010/wordprocessingDrawing" xmlns:wp="http://schemas.openxmlformats.org/drawingml/2006/wordprocessingDrawing" xmlns:w10="urn:schemas-microsoft-com:office:word" xmlns:w="http://schemas.openxmlformats.org/wordprocessingml/2006/main" xmlns:w14="http://schemas.microsoft.com/office/word/2010/wordml" xmlns:w15="http://schemas.microsoft.com/office/word/2012/wordml" xmlns:w16cex="http://schemas.microsoft.com/office/word/2018/wordml/cex" xmlns:w16cid="http://schemas.microsoft.com/office/word/2016/wordml/cid" xmlns:w16="http://schemas.microsoft.com/office/word/2018/wordml" xmlns:w16du="http://schemas.microsoft.com/office/word/2023/wordml/word16du" xmlns:w16sdtdh="http://schemas.microsoft.com/office/word/2020/wordml/sdtdatahash" xmlns:w16se="http://schemas.microsoft.com/office/word/2015/wordml/symex" xmlns:wpg="http://schemas.microsoft.com/office/word/2010/wordprocessingGroup" xmlns:wpi="http://schemas.microsoft.com/office/word/2010/wordprocessingInk" xmlns:wne="http://schemas.microsoft.com/office/word/2006/wordml" xmlns:wps="http://schemas.microsoft.com/office/word/2010/wordprocessingShape" mc:Ignorable="w14 w15 w16se w16cid w16 w16cex w16sdtdh w16du wp14">
+<w:endnotes xmlns:wpc="http://schemas.microsoft.com/office/word/2010/wordprocessingCanvas" xmlns:cx="http://schemas.microsoft.com/office/drawing/2014/chartex" xmlns:cx1="http://schemas.microsoft.com/office/drawing/2015/9/8/chartex" xmlns:cx2="http://schemas.microsoft.com/office/drawing/2015/10/21/chartex" xmlns:cx3="http://schemas.microsoft.com/office/drawing/2016/5/9/chartex" xmlns:cx4="http://schemas.microsoft.com/office/drawing/2016/5/10/chartex" xmlns:cx5="http://schemas.microsoft.com/office/drawing/2016/5/11/chartex" xmlns:cx6="http://schemas.microsoft.com/office/drawing/2016/5/12/chartex" xmlns:cx7="http://schemas.microsoft.com/office/drawing/2016/5/13/chartex" xmlns:cx8="http://schemas.microsoft.com/office/drawing/2016/5/14/chartex" xmlns:mc="http://schemas.openxmlformats.org/markup-compatibility/2006" xmlns:aink="http://schemas.microsoft.com/office/drawing/2016/ink" xmlns:am3d="http://schemas.microsoft.com/office/drawing/2017/model3d" xmlns:o="urn:schemas-microsoft-com:office:office" xmlns:oel="http://schemas.microsoft.com/office/2019/extlst" xmlns:r="http://schemas.openxmlformats.org/officeDocument/2006/relationships" xmlns:m="http://schemas.openxmlformats.org/officeDocument/2006/math" xmlns:v="urn:schemas-microsoft-com:vml" xmlns:wp14="http://schemas.microsoft.com/office/word/2010/wordprocessingDrawing" xmlns:wp="http://schemas.openxmlformats.org/drawingml/2006/wordprocessingDrawing" xmlns:w10="urn:schemas-microsoft-com:office:word" xmlns:w="http://schemas.openxmlformats.org/wordprocessingml/2006/main" xmlns:w14="http://schemas.microsoft.com/office/word/2010/wordml" xmlns:w15="http://schemas.microsoft.com/office/word/2012/wordml" xmlns:w16cex="http://schemas.microsoft.com/office/word/2018/wordml/cex" xmlns:w16cid="http://schemas.microsoft.com/office/word/2016/wordml/cid" xmlns:w16="http://schemas.microsoft.com/office/word/2018/wordml" xmlns:w16sdtdh="http://schemas.microsoft.com/office/word/2020/wordml/sdtdatahash" xmlns:w16se="http://schemas.microsoft.com/office/word/2015/wordml/symex" xmlns:wpg="http://schemas.microsoft.com/office/word/2010/wordprocessingGroup" xmlns:wpi="http://schemas.microsoft.com/office/word/2010/wordprocessingInk" xmlns:wne="http://schemas.microsoft.com/office/word/2006/wordml" xmlns:wps="http://schemas.microsoft.com/office/word/2010/wordprocessingShape" mc:Ignorable="w14 w15 w16se w16cid w16 w16cex w16sdtdh wp14">
   <w:endnote w:type="separator" w:id="-1">
     <w:p>
       <w:pPr>
@@ -9636,7 +9809,7 @@
 </file>
 
 <file path=word/footer1.xml><?xml version="1.0" encoding="utf-8"?>
-<w:ftr xmlns:wpc="http://schemas.microsoft.com/office/word/2010/wordprocessingCanvas" xmlns:cx="http://schemas.microsoft.com/office/drawing/2014/chartex" xmlns:cx1="http://schemas.microsoft.com/office/drawing/2015/9/8/chartex" xmlns:cx2="http://schemas.microsoft.com/office/drawing/2015/10/21/chartex" xmlns:cx3="http://schemas.microsoft.com/office/drawing/2016/5/9/chartex" xmlns:cx4="http://schemas.microsoft.com/office/drawing/2016/5/10/chartex" xmlns:cx5="http://schemas.microsoft.com/office/drawing/2016/5/11/chartex" xmlns:cx6="http://schemas.microsoft.com/office/drawing/2016/5/12/chartex" xmlns:cx7="http://schemas.microsoft.com/office/drawing/2016/5/13/chartex" xmlns:cx8="http://schemas.microsoft.com/office/drawing/2016/5/14/chartex" xmlns:mc="http://schemas.openxmlformats.org/markup-compatibility/2006" xmlns:aink="http://schemas.microsoft.com/office/drawing/2016/ink" xmlns:am3d="http://schemas.microsoft.com/office/drawing/2017/model3d" xmlns:o="urn:schemas-microsoft-com:office:office" xmlns:oel="http://schemas.microsoft.com/office/2019/extlst" xmlns:r="http://schemas.openxmlformats.org/officeDocument/2006/relationships" xmlns:m="http://schemas.openxmlformats.org/officeDocument/2006/math" xmlns:v="urn:schemas-microsoft-com:vml" xmlns:wp14="http://schemas.microsoft.com/office/word/2010/wordprocessingDrawing" xmlns:wp="http://schemas.openxmlformats.org/drawingml/2006/wordprocessingDrawing" xmlns:w10="urn:schemas-microsoft-com:office:word" xmlns:w="http://schemas.openxmlformats.org/wordprocessingml/2006/main" xmlns:w14="http://schemas.microsoft.com/office/word/2010/wordml" xmlns:w15="http://schemas.microsoft.com/office/word/2012/wordml" xmlns:w16cex="http://schemas.microsoft.com/office/word/2018/wordml/cex" xmlns:w16cid="http://schemas.microsoft.com/office/word/2016/wordml/cid" xmlns:w16="http://schemas.microsoft.com/office/word/2018/wordml" xmlns:w16du="http://schemas.microsoft.com/office/word/2023/wordml/word16du" xmlns:w16sdtdh="http://schemas.microsoft.com/office/word/2020/wordml/sdtdatahash" xmlns:w16se="http://schemas.microsoft.com/office/word/2015/wordml/symex" xmlns:wpg="http://schemas.microsoft.com/office/word/2010/wordprocessingGroup" xmlns:wpi="http://schemas.microsoft.com/office/word/2010/wordprocessingInk" xmlns:wne="http://schemas.microsoft.com/office/word/2006/wordml" xmlns:wps="http://schemas.microsoft.com/office/word/2010/wordprocessingShape" mc:Ignorable="w14 w15 w16se w16cid w16 w16cex w16sdtdh w16du wp14">
+<w:ftr xmlns:wpc="http://schemas.microsoft.com/office/word/2010/wordprocessingCanvas" xmlns:cx="http://schemas.microsoft.com/office/drawing/2014/chartex" xmlns:cx1="http://schemas.microsoft.com/office/drawing/2015/9/8/chartex" xmlns:cx2="http://schemas.microsoft.com/office/drawing/2015/10/21/chartex" xmlns:cx3="http://schemas.microsoft.com/office/drawing/2016/5/9/chartex" xmlns:cx4="http://schemas.microsoft.com/office/drawing/2016/5/10/chartex" xmlns:cx5="http://schemas.microsoft.com/office/drawing/2016/5/11/chartex" xmlns:cx6="http://schemas.microsoft.com/office/drawing/2016/5/12/chartex" xmlns:cx7="http://schemas.microsoft.com/office/drawing/2016/5/13/chartex" xmlns:cx8="http://schemas.microsoft.com/office/drawing/2016/5/14/chartex" xmlns:mc="http://schemas.openxmlformats.org/markup-compatibility/2006" xmlns:aink="http://schemas.microsoft.com/office/drawing/2016/ink" xmlns:am3d="http://schemas.microsoft.com/office/drawing/2017/model3d" xmlns:o="urn:schemas-microsoft-com:office:office" xmlns:oel="http://schemas.microsoft.com/office/2019/extlst" xmlns:r="http://schemas.openxmlformats.org/officeDocument/2006/relationships" xmlns:m="http://schemas.openxmlformats.org/officeDocument/2006/math" xmlns:v="urn:schemas-microsoft-com:vml" xmlns:wp14="http://schemas.microsoft.com/office/word/2010/wordprocessingDrawing" xmlns:wp="http://schemas.openxmlformats.org/drawingml/2006/wordprocessingDrawing" xmlns:w10="urn:schemas-microsoft-com:office:word" xmlns:w="http://schemas.openxmlformats.org/wordprocessingml/2006/main" xmlns:w14="http://schemas.microsoft.com/office/word/2010/wordml" xmlns:w15="http://schemas.microsoft.com/office/word/2012/wordml" xmlns:w16cex="http://schemas.microsoft.com/office/word/2018/wordml/cex" xmlns:w16cid="http://schemas.microsoft.com/office/word/2016/wordml/cid" xmlns:w16="http://schemas.microsoft.com/office/word/2018/wordml" xmlns:w16sdtdh="http://schemas.microsoft.com/office/word/2020/wordml/sdtdatahash" xmlns:w16se="http://schemas.microsoft.com/office/word/2015/wordml/symex" xmlns:wpg="http://schemas.microsoft.com/office/word/2010/wordprocessingGroup" xmlns:wpi="http://schemas.microsoft.com/office/word/2010/wordprocessingInk" xmlns:wne="http://schemas.microsoft.com/office/word/2006/wordml" xmlns:wps="http://schemas.microsoft.com/office/word/2010/wordprocessingShape" mc:Ignorable="w14 w15 w16se w16cid w16 w16cex w16sdtdh wp14">
   <w:p>
     <w:pPr>
       <w:pStyle w:val="Footer"/>
@@ -9670,7 +9843,7 @@
 </file>
 
 <file path=word/footnotes.xml><?xml version="1.0" encoding="utf-8"?>
-<w:footnotes xmlns:wpc="http://schemas.microsoft.com/office/word/2010/wordprocessingCanvas" xmlns:cx="http://schemas.microsoft.com/office/drawing/2014/chartex" xmlns:cx1="http://schemas.microsoft.com/office/drawing/2015/9/8/chartex" xmlns:cx2="http://schemas.microsoft.com/office/drawing/2015/10/21/chartex" xmlns:cx3="http://schemas.microsoft.com/office/drawing/2016/5/9/chartex" xmlns:cx4="http://schemas.microsoft.com/office/drawing/2016/5/10/chartex" xmlns:cx5="http://schemas.microsoft.com/office/drawing/2016/5/11/chartex" xmlns:cx6="http://schemas.microsoft.com/office/drawing/2016/5/12/chartex" xmlns:cx7="http://schemas.microsoft.com/office/drawing/2016/5/13/chartex" xmlns:cx8="http://schemas.microsoft.com/office/drawing/2016/5/14/chartex" xmlns:mc="http://schemas.openxmlformats.org/markup-compatibility/2006" xmlns:aink="http://schemas.microsoft.com/office/drawing/2016/ink" xmlns:am3d="http://schemas.microsoft.com/office/drawing/2017/model3d" xmlns:o="urn:schemas-microsoft-com:office:office" xmlns:oel="http://schemas.microsoft.com/office/2019/extlst" xmlns:r="http://schemas.openxmlformats.org/officeDocument/2006/relationships" xmlns:m="http://schemas.openxmlformats.org/officeDocument/2006/math" xmlns:v="urn:schemas-microsoft-com:vml" xmlns:wp14="http://schemas.microsoft.com/office/word/2010/wordprocessingDrawing" xmlns:wp="http://schemas.openxmlformats.org/drawingml/2006/wordprocessingDrawing" xmlns:w10="urn:schemas-microsoft-com:office:word" xmlns:w="http://schemas.openxmlformats.org/wordprocessingml/2006/main" xmlns:w14="http://schemas.microsoft.com/office/word/2010/wordml" xmlns:w15="http://schemas.microsoft.com/office/word/2012/wordml" xmlns:w16cex="http://schemas.microsoft.com/office/word/2018/wordml/cex" xmlns:w16cid="http://schemas.microsoft.com/office/word/2016/wordml/cid" xmlns:w16="http://schemas.microsoft.com/office/word/2018/wordml" xmlns:w16du="http://schemas.microsoft.com/office/word/2023/wordml/word16du" xmlns:w16sdtdh="http://schemas.microsoft.com/office/word/2020/wordml/sdtdatahash" xmlns:w16se="http://schemas.microsoft.com/office/word/2015/wordml/symex" xmlns:wpg="http://schemas.microsoft.com/office/word/2010/wordprocessingGroup" xmlns:wpi="http://schemas.microsoft.com/office/word/2010/wordprocessingInk" xmlns:wne="http://schemas.microsoft.com/office/word/2006/wordml" xmlns:wps="http://schemas.microsoft.com/office/word/2010/wordprocessingShape" mc:Ignorable="w14 w15 w16se w16cid w16 w16cex w16sdtdh w16du wp14">
+<w:footnotes xmlns:wpc="http://schemas.microsoft.com/office/word/2010/wordprocessingCanvas" xmlns:cx="http://schemas.microsoft.com/office/drawing/2014/chartex" xmlns:cx1="http://schemas.microsoft.com/office/drawing/2015/9/8/chartex" xmlns:cx2="http://schemas.microsoft.com/office/drawing/2015/10/21/chartex" xmlns:cx3="http://schemas.microsoft.com/office/drawing/2016/5/9/chartex" xmlns:cx4="http://schemas.microsoft.com/office/drawing/2016/5/10/chartex" xmlns:cx5="http://schemas.microsoft.com/office/drawing/2016/5/11/chartex" xmlns:cx6="http://schemas.microsoft.com/office/drawing/2016/5/12/chartex" xmlns:cx7="http://schemas.microsoft.com/office/drawing/2016/5/13/chartex" xmlns:cx8="http://schemas.microsoft.com/office/drawing/2016/5/14/chartex" xmlns:mc="http://schemas.openxmlformats.org/markup-compatibility/2006" xmlns:aink="http://schemas.microsoft.com/office/drawing/2016/ink" xmlns:am3d="http://schemas.microsoft.com/office/drawing/2017/model3d" xmlns:o="urn:schemas-microsoft-com:office:office" xmlns:oel="http://schemas.microsoft.com/office/2019/extlst" xmlns:r="http://schemas.openxmlformats.org/officeDocument/2006/relationships" xmlns:m="http://schemas.openxmlformats.org/officeDocument/2006/math" xmlns:v="urn:schemas-microsoft-com:vml" xmlns:wp14="http://schemas.microsoft.com/office/word/2010/wordprocessingDrawing" xmlns:wp="http://schemas.openxmlformats.org/drawingml/2006/wordprocessingDrawing" xmlns:w10="urn:schemas-microsoft-com:office:word" xmlns:w="http://schemas.openxmlformats.org/wordprocessingml/2006/main" xmlns:w14="http://schemas.microsoft.com/office/word/2010/wordml" xmlns:w15="http://schemas.microsoft.com/office/word/2012/wordml" xmlns:w16cex="http://schemas.microsoft.com/office/word/2018/wordml/cex" xmlns:w16cid="http://schemas.microsoft.com/office/word/2016/wordml/cid" xmlns:w16="http://schemas.microsoft.com/office/word/2018/wordml" xmlns:w16sdtdh="http://schemas.microsoft.com/office/word/2020/wordml/sdtdatahash" xmlns:w16se="http://schemas.microsoft.com/office/word/2015/wordml/symex" xmlns:wpg="http://schemas.microsoft.com/office/word/2010/wordprocessingGroup" xmlns:wpi="http://schemas.microsoft.com/office/word/2010/wordprocessingInk" xmlns:wne="http://schemas.microsoft.com/office/word/2006/wordml" xmlns:wps="http://schemas.microsoft.com/office/word/2010/wordprocessingShape" mc:Ignorable="w14 w15 w16se w16cid w16 w16cex w16sdtdh wp14">
   <w:footnote w:type="separator" w:id="-1">
     <w:p>
       <w:pPr>
@@ -9695,7 +9868,7 @@
 </file>
 
 <file path=word/numbering.xml><?xml version="1.0" encoding="utf-8"?>
-<w:numbering xmlns:wpc="http://schemas.microsoft.com/office/word/2010/wordprocessingCanvas" xmlns:cx="http://schemas.microsoft.com/office/drawing/2014/chartex" xmlns:cx1="http://schemas.microsoft.com/office/drawing/2015/9/8/chartex" xmlns:cx2="http://schemas.microsoft.com/office/drawing/2015/10/21/chartex" xmlns:cx3="http://schemas.microsoft.com/office/drawing/2016/5/9/chartex" xmlns:cx4="http://schemas.microsoft.com/office/drawing/2016/5/10/chartex" xmlns:cx5="http://schemas.microsoft.com/office/drawing/2016/5/11/chartex" xmlns:cx6="http://schemas.microsoft.com/office/drawing/2016/5/12/chartex" xmlns:cx7="http://schemas.microsoft.com/office/drawing/2016/5/13/chartex" xmlns:cx8="http://schemas.microsoft.com/office/drawing/2016/5/14/chartex" xmlns:mc="http://schemas.openxmlformats.org/markup-compatibility/2006" xmlns:aink="http://schemas.microsoft.com/office/drawing/2016/ink" xmlns:am3d="http://schemas.microsoft.com/office/drawing/2017/model3d" xmlns:o="urn:schemas-microsoft-com:office:office" xmlns:oel="http://schemas.microsoft.com/office/2019/extlst" xmlns:r="http://schemas.openxmlformats.org/officeDocument/2006/relationships" xmlns:m="http://schemas.openxmlformats.org/officeDocument/2006/math" xmlns:v="urn:schemas-microsoft-com:vml" xmlns:wp14="http://schemas.microsoft.com/office/word/2010/wordprocessingDrawing" xmlns:wp="http://schemas.openxmlformats.org/drawingml/2006/wordprocessingDrawing" xmlns:w10="urn:schemas-microsoft-com:office:word" xmlns:w="http://schemas.openxmlformats.org/wordprocessingml/2006/main" xmlns:w14="http://schemas.microsoft.com/office/word/2010/wordml" xmlns:w15="http://schemas.microsoft.com/office/word/2012/wordml" xmlns:w16cex="http://schemas.microsoft.com/office/word/2018/wordml/cex" xmlns:w16cid="http://schemas.microsoft.com/office/word/2016/wordml/cid" xmlns:w16="http://schemas.microsoft.com/office/word/2018/wordml" xmlns:w16du="http://schemas.microsoft.com/office/word/2023/wordml/word16du" xmlns:w16sdtdh="http://schemas.microsoft.com/office/word/2020/wordml/sdtdatahash" xmlns:w16se="http://schemas.microsoft.com/office/word/2015/wordml/symex" xmlns:wpg="http://schemas.microsoft.com/office/word/2010/wordprocessingGroup" xmlns:wpi="http://schemas.microsoft.com/office/word/2010/wordprocessingInk" xmlns:wne="http://schemas.microsoft.com/office/word/2006/wordml" xmlns:wps="http://schemas.microsoft.com/office/word/2010/wordprocessingShape" mc:Ignorable="w14 w15 w16se w16cid w16 w16cex w16sdtdh w16du wp14">
+<w:numbering xmlns:wpc="http://schemas.microsoft.com/office/word/2010/wordprocessingCanvas" xmlns:cx="http://schemas.microsoft.com/office/drawing/2014/chartex" xmlns:cx1="http://schemas.microsoft.com/office/drawing/2015/9/8/chartex" xmlns:cx2="http://schemas.microsoft.com/office/drawing/2015/10/21/chartex" xmlns:cx3="http://schemas.microsoft.com/office/drawing/2016/5/9/chartex" xmlns:cx4="http://schemas.microsoft.com/office/drawing/2016/5/10/chartex" xmlns:cx5="http://schemas.microsoft.com/office/drawing/2016/5/11/chartex" xmlns:cx6="http://schemas.microsoft.com/office/drawing/2016/5/12/chartex" xmlns:cx7="http://schemas.microsoft.com/office/drawing/2016/5/13/chartex" xmlns:cx8="http://schemas.microsoft.com/office/drawing/2016/5/14/chartex" xmlns:mc="http://schemas.openxmlformats.org/markup-compatibility/2006" xmlns:aink="http://schemas.microsoft.com/office/drawing/2016/ink" xmlns:am3d="http://schemas.microsoft.com/office/drawing/2017/model3d" xmlns:o="urn:schemas-microsoft-com:office:office" xmlns:oel="http://schemas.microsoft.com/office/2019/extlst" xmlns:r="http://schemas.openxmlformats.org/officeDocument/2006/relationships" xmlns:m="http://schemas.openxmlformats.org/officeDocument/2006/math" xmlns:v="urn:schemas-microsoft-com:vml" xmlns:wp14="http://schemas.microsoft.com/office/word/2010/wordprocessingDrawing" xmlns:wp="http://schemas.openxmlformats.org/drawingml/2006/wordprocessingDrawing" xmlns:w10="urn:schemas-microsoft-com:office:word" xmlns:w="http://schemas.openxmlformats.org/wordprocessingml/2006/main" xmlns:w14="http://schemas.microsoft.com/office/word/2010/wordml" xmlns:w15="http://schemas.microsoft.com/office/word/2012/wordml" xmlns:w16cex="http://schemas.microsoft.com/office/word/2018/wordml/cex" xmlns:w16cid="http://schemas.microsoft.com/office/word/2016/wordml/cid" xmlns:w16="http://schemas.microsoft.com/office/word/2018/wordml" xmlns:w16sdtdh="http://schemas.microsoft.com/office/word/2020/wordml/sdtdatahash" xmlns:w16se="http://schemas.microsoft.com/office/word/2015/wordml/symex" xmlns:wpg="http://schemas.microsoft.com/office/word/2010/wordprocessingGroup" xmlns:wpi="http://schemas.microsoft.com/office/word/2010/wordprocessingInk" xmlns:wne="http://schemas.microsoft.com/office/word/2006/wordml" xmlns:wps="http://schemas.microsoft.com/office/word/2010/wordprocessingShape" mc:Ignorable="w14 w15 w16se w16cid w16 w16cex w16sdtdh wp14">
   <w:abstractNum w:abstractNumId="0" w15:restartNumberingAfterBreak="0">
     <w:nsid w:val="00E92463"/>
     <w:multiLevelType w:val="hybridMultilevel"/>
@@ -11281,7 +11454,7 @@
   <w:abstractNum w:abstractNumId="14" w15:restartNumberingAfterBreak="0">
     <w:nsid w:val="28E63BD5"/>
     <w:multiLevelType w:val="hybridMultilevel"/>
-    <w:tmpl w:val="5866CA32"/>
+    <w:tmpl w:val="E6C6FC24"/>
     <w:lvl w:ilvl="0" w:tplc="04090001">
       <w:start w:val="1"/>
       <w:numFmt w:val="bullet"/>
@@ -14273,124 +14446,124 @@
       </w:rPr>
     </w:lvl>
   </w:abstractNum>
-  <w:num w:numId="1" w16cid:durableId="1649087133">
+  <w:num w:numId="1" w16cid:durableId="358706302">
     <w:abstractNumId w:val="18"/>
   </w:num>
-  <w:num w:numId="2" w16cid:durableId="97800242">
+  <w:num w:numId="2" w16cid:durableId="337853138">
     <w:abstractNumId w:val="11"/>
   </w:num>
-  <w:num w:numId="3" w16cid:durableId="1332222888">
+  <w:num w:numId="3" w16cid:durableId="599682583">
     <w:abstractNumId w:val="28"/>
   </w:num>
-  <w:num w:numId="4" w16cid:durableId="1338263995">
+  <w:num w:numId="4" w16cid:durableId="112409163">
     <w:abstractNumId w:val="26"/>
   </w:num>
-  <w:num w:numId="5" w16cid:durableId="614093806">
+  <w:num w:numId="5" w16cid:durableId="176651692">
     <w:abstractNumId w:val="7"/>
   </w:num>
-  <w:num w:numId="6" w16cid:durableId="17899805">
+  <w:num w:numId="6" w16cid:durableId="18045782">
     <w:abstractNumId w:val="30"/>
   </w:num>
-  <w:num w:numId="7" w16cid:durableId="852109622">
+  <w:num w:numId="7" w16cid:durableId="1530294535">
     <w:abstractNumId w:val="38"/>
   </w:num>
-  <w:num w:numId="8" w16cid:durableId="1622805716">
+  <w:num w:numId="8" w16cid:durableId="1191606947">
     <w:abstractNumId w:val="3"/>
   </w:num>
-  <w:num w:numId="9" w16cid:durableId="226233300">
+  <w:num w:numId="9" w16cid:durableId="2029017258">
     <w:abstractNumId w:val="23"/>
   </w:num>
-  <w:num w:numId="10" w16cid:durableId="1368221646">
+  <w:num w:numId="10" w16cid:durableId="1250000721">
     <w:abstractNumId w:val="13"/>
   </w:num>
-  <w:num w:numId="11" w16cid:durableId="1191529173">
+  <w:num w:numId="11" w16cid:durableId="1069427553">
     <w:abstractNumId w:val="37"/>
   </w:num>
-  <w:num w:numId="12" w16cid:durableId="190846243">
+  <w:num w:numId="12" w16cid:durableId="545799074">
     <w:abstractNumId w:val="34"/>
   </w:num>
-  <w:num w:numId="13" w16cid:durableId="1883008753">
+  <w:num w:numId="13" w16cid:durableId="2103255104">
     <w:abstractNumId w:val="5"/>
   </w:num>
-  <w:num w:numId="14" w16cid:durableId="253905382">
+  <w:num w:numId="14" w16cid:durableId="890504936">
     <w:abstractNumId w:val="36"/>
   </w:num>
-  <w:num w:numId="15" w16cid:durableId="1199586669">
+  <w:num w:numId="15" w16cid:durableId="412554183">
     <w:abstractNumId w:val="6"/>
   </w:num>
-  <w:num w:numId="16" w16cid:durableId="1726878612">
+  <w:num w:numId="16" w16cid:durableId="2056003660">
     <w:abstractNumId w:val="16"/>
   </w:num>
-  <w:num w:numId="17" w16cid:durableId="906453139">
+  <w:num w:numId="17" w16cid:durableId="1268855257">
     <w:abstractNumId w:val="8"/>
   </w:num>
-  <w:num w:numId="18" w16cid:durableId="37707504">
+  <w:num w:numId="18" w16cid:durableId="1193961736">
     <w:abstractNumId w:val="4"/>
   </w:num>
-  <w:num w:numId="19" w16cid:durableId="974989721">
+  <w:num w:numId="19" w16cid:durableId="879172201">
     <w:abstractNumId w:val="35"/>
   </w:num>
-  <w:num w:numId="20" w16cid:durableId="1571846396">
+  <w:num w:numId="20" w16cid:durableId="1126504084">
     <w:abstractNumId w:val="21"/>
   </w:num>
-  <w:num w:numId="21" w16cid:durableId="727610950">
+  <w:num w:numId="21" w16cid:durableId="974485620">
     <w:abstractNumId w:val="14"/>
   </w:num>
-  <w:num w:numId="22" w16cid:durableId="1984506855">
+  <w:num w:numId="22" w16cid:durableId="378743796">
     <w:abstractNumId w:val="2"/>
   </w:num>
-  <w:num w:numId="23" w16cid:durableId="309789182">
+  <w:num w:numId="23" w16cid:durableId="1147405297">
     <w:abstractNumId w:val="29"/>
   </w:num>
-  <w:num w:numId="24" w16cid:durableId="688795409">
+  <w:num w:numId="24" w16cid:durableId="524446408">
     <w:abstractNumId w:val="31"/>
   </w:num>
-  <w:num w:numId="25" w16cid:durableId="1659846390">
+  <w:num w:numId="25" w16cid:durableId="2078896653">
     <w:abstractNumId w:val="10"/>
   </w:num>
-  <w:num w:numId="26" w16cid:durableId="855777187">
+  <w:num w:numId="26" w16cid:durableId="111100810">
     <w:abstractNumId w:val="20"/>
   </w:num>
-  <w:num w:numId="27" w16cid:durableId="1166020031">
+  <w:num w:numId="27" w16cid:durableId="308093716">
     <w:abstractNumId w:val="9"/>
   </w:num>
-  <w:num w:numId="28" w16cid:durableId="1477070833">
+  <w:num w:numId="28" w16cid:durableId="1912696037">
     <w:abstractNumId w:val="24"/>
   </w:num>
-  <w:num w:numId="29" w16cid:durableId="1178732697">
+  <w:num w:numId="29" w16cid:durableId="439951438">
     <w:abstractNumId w:val="27"/>
   </w:num>
-  <w:num w:numId="30" w16cid:durableId="386030818">
+  <w:num w:numId="30" w16cid:durableId="859009656">
     <w:abstractNumId w:val="19"/>
   </w:num>
-  <w:num w:numId="31" w16cid:durableId="1872572949">
+  <w:num w:numId="31" w16cid:durableId="1914655911">
     <w:abstractNumId w:val="12"/>
   </w:num>
-  <w:num w:numId="32" w16cid:durableId="1604721548">
+  <w:num w:numId="32" w16cid:durableId="770510265">
     <w:abstractNumId w:val="1"/>
   </w:num>
-  <w:num w:numId="33" w16cid:durableId="958997687">
+  <w:num w:numId="33" w16cid:durableId="1025445100">
     <w:abstractNumId w:val="32"/>
   </w:num>
-  <w:num w:numId="34" w16cid:durableId="151415654">
+  <w:num w:numId="34" w16cid:durableId="78258051">
     <w:abstractNumId w:val="15"/>
   </w:num>
-  <w:num w:numId="35" w16cid:durableId="983505293">
+  <w:num w:numId="35" w16cid:durableId="190804472">
     <w:abstractNumId w:val="25"/>
   </w:num>
-  <w:num w:numId="36" w16cid:durableId="1539394787">
+  <w:num w:numId="36" w16cid:durableId="417555812">
     <w:abstractNumId w:val="0"/>
   </w:num>
-  <w:num w:numId="37" w16cid:durableId="2087458522">
+  <w:num w:numId="37" w16cid:durableId="1584411667">
     <w:abstractNumId w:val="39"/>
   </w:num>
-  <w:num w:numId="38" w16cid:durableId="81295101">
+  <w:num w:numId="38" w16cid:durableId="1654405864">
     <w:abstractNumId w:val="33"/>
   </w:num>
-  <w:num w:numId="39" w16cid:durableId="1606310262">
+  <w:num w:numId="39" w16cid:durableId="1945962847">
     <w:abstractNumId w:val="17"/>
   </w:num>
-  <w:num w:numId="40" w16cid:durableId="1916742874">
+  <w:num w:numId="40" w16cid:durableId="1246455390">
     <w:abstractNumId w:val="22"/>
   </w:num>
   <w:numIdMacAtCleanup w:val="17"/>
@@ -14398,7 +14571,7 @@
 </file>
 
 <file path=word/styles.xml><?xml version="1.0" encoding="utf-8"?>
-<w:styles xmlns:mc="http://schemas.openxmlformats.org/markup-compatibility/2006" xmlns:r="http://schemas.openxmlformats.org/officeDocument/2006/relationships" xmlns:w="http://schemas.openxmlformats.org/wordprocessingml/2006/main" xmlns:w14="http://schemas.microsoft.com/office/word/2010/wordml" xmlns:w15="http://schemas.microsoft.com/office/word/2012/wordml" xmlns:w16cex="http://schemas.microsoft.com/office/word/2018/wordml/cex" xmlns:w16cid="http://schemas.microsoft.com/office/word/2016/wordml/cid" xmlns:w16="http://schemas.microsoft.com/office/word/2018/wordml" xmlns:w16du="http://schemas.microsoft.com/office/word/2023/wordml/word16du" xmlns:w16sdtdh="http://schemas.microsoft.com/office/word/2020/wordml/sdtdatahash" xmlns:w16se="http://schemas.microsoft.com/office/word/2015/wordml/symex" mc:Ignorable="w14 w15 w16se w16cid w16 w16cex w16sdtdh w16du">
+<w:styles xmlns:mc="http://schemas.openxmlformats.org/markup-compatibility/2006" xmlns:r="http://schemas.openxmlformats.org/officeDocument/2006/relationships" xmlns:w="http://schemas.openxmlformats.org/wordprocessingml/2006/main" xmlns:w14="http://schemas.microsoft.com/office/word/2010/wordml" xmlns:w15="http://schemas.microsoft.com/office/word/2012/wordml" xmlns:w16cex="http://schemas.microsoft.com/office/word/2018/wordml/cex" xmlns:w16cid="http://schemas.microsoft.com/office/word/2016/wordml/cid" xmlns:w16="http://schemas.microsoft.com/office/word/2018/wordml" xmlns:w16sdtdh="http://schemas.microsoft.com/office/word/2020/wordml/sdtdatahash" xmlns:w16se="http://schemas.microsoft.com/office/word/2015/wordml/symex" mc:Ignorable="w14 w15 w16se w16cid w16 w16cex w16sdtdh">
   <w:docDefaults>
     <w:rPrDefault>
       <w:rPr>
@@ -15190,6 +15363,18 @@
       <w:ind w:left="264" w:hanging="264"/>
     </w:pPr>
   </w:style>
+  <w:style w:type="character" w:styleId="UnresolvedMention">
+    <w:name w:val="Unresolved Mention"/>
+    <w:basedOn w:val="DefaultParagraphFont"/>
+    <w:uiPriority w:val="99"/>
+    <w:semiHidden/>
+    <w:unhideWhenUsed/>
+    <w:rsid w:val="0046262D"/>
+    <w:rPr>
+      <w:color w:val="605E5C"/>
+      <w:shd w:val="clear" w:color="auto" w:fill="E1DFDD"/>
+    </w:rPr>
+  </w:style>
 </w:styles>
 </file>
 

</xml_diff>